<commit_message>
update: Proposal TA Revisi
</commit_message>
<xml_diff>
--- a/docs/Muhammad Faisal Amir_1301198497_TASE_Setelah_Presentasi.docx
+++ b/docs/Muhammad Faisal Amir_1301198497_TASE_Setelah_Presentasi.docx
@@ -3200,7 +3200,7 @@
                 <w:webHidden/>
                 <w:lang w:val="id-ID"/>
               </w:rPr>
-              <w:t>9</w:t>
+              <w:t>10</w:t>
             </w:r>
             <w:r>
               <w:rPr>
@@ -3319,7 +3319,7 @@
                 <w:webHidden/>
                 <w:lang w:val="id-ID"/>
               </w:rPr>
-              <w:t>11</w:t>
+              <w:t>12</w:t>
             </w:r>
             <w:r>
               <w:rPr>
@@ -3458,7 +3458,7 @@
                 <w:webHidden/>
                 <w:lang w:val="id-ID"/>
               </w:rPr>
-              <w:t>12</w:t>
+              <w:t>13</w:t>
             </w:r>
             <w:r>
               <w:rPr>
@@ -3579,7 +3579,7 @@
                 <w:webHidden/>
                 <w:lang w:val="id-ID"/>
               </w:rPr>
-              <w:t>12</w:t>
+              <w:t>13</w:t>
             </w:r>
             <w:r>
               <w:rPr>
@@ -3698,7 +3698,7 @@
                 <w:webHidden/>
                 <w:lang w:val="id-ID"/>
               </w:rPr>
-              <w:t>14</w:t>
+              <w:t>15</w:t>
             </w:r>
             <w:r>
               <w:rPr>
@@ -3817,7 +3817,7 @@
                 <w:webHidden/>
                 <w:lang w:val="id-ID"/>
               </w:rPr>
-              <w:t>16</w:t>
+              <w:t>17</w:t>
             </w:r>
             <w:r>
               <w:rPr>
@@ -3936,7 +3936,7 @@
                 <w:webHidden/>
                 <w:lang w:val="id-ID"/>
               </w:rPr>
-              <w:t>17</w:t>
+              <w:t>18</w:t>
             </w:r>
             <w:r>
               <w:rPr>
@@ -4055,7 +4055,7 @@
                 <w:webHidden/>
                 <w:lang w:val="id-ID"/>
               </w:rPr>
-              <w:t>19</w:t>
+              <w:t>20</w:t>
             </w:r>
             <w:r>
               <w:rPr>
@@ -4174,7 +4174,7 @@
                 <w:webHidden/>
                 <w:lang w:val="id-ID"/>
               </w:rPr>
-              <w:t>20</w:t>
+              <w:t>21</w:t>
             </w:r>
             <w:r>
               <w:rPr>
@@ -4313,7 +4313,7 @@
                 <w:webHidden/>
                 <w:lang w:val="id-ID"/>
               </w:rPr>
-              <w:t>22</w:t>
+              <w:t>23</w:t>
             </w:r>
             <w:r>
               <w:rPr>
@@ -4434,7 +4434,7 @@
                 <w:webHidden/>
                 <w:lang w:val="id-ID"/>
               </w:rPr>
-              <w:t>22</w:t>
+              <w:t>23</w:t>
             </w:r>
             <w:r>
               <w:rPr>
@@ -4554,7 +4554,7 @@
                 <w:szCs w:val="24"/>
                 <w:lang w:val="id-ID"/>
               </w:rPr>
-              <w:t>22</w:t>
+              <w:t>23</w:t>
             </w:r>
             <w:r>
               <w:rPr>
@@ -4674,7 +4674,7 @@
                 <w:szCs w:val="24"/>
                 <w:lang w:val="id-ID"/>
               </w:rPr>
-              <w:t>24</w:t>
+              <w:t>25</w:t>
             </w:r>
             <w:r>
               <w:rPr>
@@ -4794,7 +4794,7 @@
                 <w:szCs w:val="24"/>
                 <w:lang w:val="id-ID"/>
               </w:rPr>
-              <w:t>25</w:t>
+              <w:t>26</w:t>
             </w:r>
             <w:r>
               <w:rPr>
@@ -4914,7 +4914,7 @@
                 <w:szCs w:val="24"/>
                 <w:lang w:val="id-ID"/>
               </w:rPr>
-              <w:t>25</w:t>
+              <w:t>26</w:t>
             </w:r>
             <w:r>
               <w:rPr>
@@ -5034,7 +5034,7 @@
                 <w:szCs w:val="24"/>
                 <w:lang w:val="id-ID"/>
               </w:rPr>
-              <w:t>26</w:t>
+              <w:t>27</w:t>
             </w:r>
             <w:r>
               <w:rPr>
@@ -5154,7 +5154,7 @@
                 <w:szCs w:val="24"/>
                 <w:lang w:val="id-ID"/>
               </w:rPr>
-              <w:t>26</w:t>
+              <w:t>27</w:t>
             </w:r>
             <w:r>
               <w:rPr>
@@ -5273,7 +5273,7 @@
                 <w:webHidden/>
                 <w:lang w:val="id-ID"/>
               </w:rPr>
-              <w:t>26</w:t>
+              <w:t>27</w:t>
             </w:r>
             <w:r>
               <w:rPr>
@@ -5393,7 +5393,7 @@
                 <w:szCs w:val="24"/>
                 <w:lang w:val="id-ID"/>
               </w:rPr>
-              <w:t>27</w:t>
+              <w:t>28</w:t>
             </w:r>
             <w:r>
               <w:rPr>
@@ -5513,7 +5513,7 @@
                 <w:szCs w:val="24"/>
                 <w:lang w:val="id-ID"/>
               </w:rPr>
-              <w:t>28</w:t>
+              <w:t>29</w:t>
             </w:r>
             <w:r>
               <w:rPr>
@@ -5633,7 +5633,7 @@
                 <w:szCs w:val="24"/>
                 <w:lang w:val="id-ID"/>
               </w:rPr>
-              <w:t>29</w:t>
+              <w:t>30</w:t>
             </w:r>
             <w:r>
               <w:rPr>
@@ -5744,7 +5744,7 @@
                 <w:webHidden/>
                 <w:lang w:val="id-ID"/>
               </w:rPr>
-              <w:t>31</w:t>
+              <w:t>32</w:t>
             </w:r>
             <w:r>
               <w:rPr>
@@ -5857,7 +5857,7 @@
                 <w:webHidden/>
                 <w:lang w:val="id-ID"/>
               </w:rPr>
-              <w:t>35</w:t>
+              <w:t>36</w:t>
             </w:r>
             <w:r>
               <w:rPr>
@@ -6236,7 +6236,7 @@
             <w:sz w:val="24"/>
             <w:szCs w:val="24"/>
           </w:rPr>
-          <w:t>15</w:t>
+          <w:t>16</w:t>
         </w:r>
         <w:r>
           <w:rPr>
@@ -6334,7 +6334,7 @@
             <w:sz w:val="24"/>
             <w:szCs w:val="24"/>
           </w:rPr>
-          <w:t>16</w:t>
+          <w:t>17</w:t>
         </w:r>
         <w:r>
           <w:rPr>
@@ -6432,7 +6432,7 @@
             <w:sz w:val="24"/>
             <w:szCs w:val="24"/>
           </w:rPr>
-          <w:t>18</w:t>
+          <w:t>19</w:t>
         </w:r>
         <w:r>
           <w:rPr>
@@ -6530,7 +6530,7 @@
             <w:sz w:val="24"/>
             <w:szCs w:val="24"/>
           </w:rPr>
-          <w:t>19</w:t>
+          <w:t>20</w:t>
         </w:r>
         <w:r>
           <w:rPr>
@@ -6628,7 +6628,7 @@
             <w:sz w:val="24"/>
             <w:szCs w:val="24"/>
           </w:rPr>
-          <w:t>21</w:t>
+          <w:t>22</w:t>
         </w:r>
         <w:r>
           <w:rPr>
@@ -6726,7 +6726,7 @@
             <w:sz w:val="24"/>
             <w:szCs w:val="24"/>
           </w:rPr>
-          <w:t>22</w:t>
+          <w:t>23</w:t>
         </w:r>
         <w:r>
           <w:rPr>
@@ -6824,7 +6824,7 @@
             <w:sz w:val="24"/>
             <w:szCs w:val="24"/>
           </w:rPr>
-          <w:t>26</w:t>
+          <w:t>28</w:t>
         </w:r>
         <w:r>
           <w:rPr>
@@ -6922,7 +6922,7 @@
             <w:sz w:val="24"/>
             <w:szCs w:val="24"/>
           </w:rPr>
-          <w:t>27</w:t>
+          <w:t>29</w:t>
         </w:r>
         <w:r>
           <w:rPr>
@@ -7020,7 +7020,7 @@
             <w:sz w:val="24"/>
             <w:szCs w:val="24"/>
           </w:rPr>
-          <w:t>28</w:t>
+          <w:t>30</w:t>
         </w:r>
         <w:r>
           <w:rPr>
@@ -7555,7 +7555,7 @@
             <w:sz w:val="24"/>
             <w:szCs w:val="24"/>
           </w:rPr>
-          <w:t>11</w:t>
+          <w:t>12</w:t>
         </w:r>
         <w:r>
           <w:rPr>
@@ -7665,7 +7665,7 @@
             <w:sz w:val="24"/>
             <w:szCs w:val="24"/>
           </w:rPr>
-          <w:t>28</w:t>
+          <w:t>30</w:t>
         </w:r>
         <w:r>
           <w:rPr>
@@ -7775,7 +7775,7 @@
             <w:sz w:val="24"/>
             <w:szCs w:val="24"/>
           </w:rPr>
-          <w:t>29</w:t>
+          <w:t>31</w:t>
         </w:r>
         <w:r>
           <w:rPr>
@@ -7885,7 +7885,7 @@
             <w:sz w:val="24"/>
             <w:szCs w:val="24"/>
           </w:rPr>
-          <w:t>29</w:t>
+          <w:t>31</w:t>
         </w:r>
         <w:r>
           <w:rPr>
@@ -9924,6 +9924,7 @@
           <w:id w:val="-364450988"/>
           <w:citation/>
         </w:sdtPr>
+        <w:sdtEndPr/>
         <w:sdtContent>
           <w:r>
             <w:rPr>
@@ -10865,6 +10866,700 @@
           <w:sz w:val="24"/>
           <w:szCs w:val="24"/>
         </w:rPr>
+        <w:t>Menurut</w:t>
+      </w:r>
+      <w:proofErr w:type="spellEnd"/>
+      <w:r>
+        <w:rPr>
+          <w:rFonts w:ascii="Times New Roman" w:hAnsi="Times New Roman" w:cs="Times New Roman"/>
+          <w:sz w:val="24"/>
+          <w:szCs w:val="24"/>
+        </w:rPr>
+        <w:t xml:space="preserve"> </w:t>
+      </w:r>
+      <w:proofErr w:type="spellStart"/>
+      <w:r>
+        <w:rPr>
+          <w:rFonts w:ascii="Times New Roman" w:hAnsi="Times New Roman" w:cs="Times New Roman"/>
+          <w:sz w:val="24"/>
+          <w:szCs w:val="24"/>
+        </w:rPr>
+        <w:t>hasil</w:t>
+      </w:r>
+      <w:proofErr w:type="spellEnd"/>
+      <w:r>
+        <w:rPr>
+          <w:rFonts w:ascii="Times New Roman" w:hAnsi="Times New Roman" w:cs="Times New Roman"/>
+          <w:sz w:val="24"/>
+          <w:szCs w:val="24"/>
+        </w:rPr>
+        <w:t xml:space="preserve"> </w:t>
+      </w:r>
+      <w:proofErr w:type="spellStart"/>
+      <w:r>
+        <w:rPr>
+          <w:rFonts w:ascii="Times New Roman" w:hAnsi="Times New Roman" w:cs="Times New Roman"/>
+          <w:sz w:val="24"/>
+          <w:szCs w:val="24"/>
+        </w:rPr>
+        <w:t>analitik</w:t>
+      </w:r>
+      <w:proofErr w:type="spellEnd"/>
+      <w:r>
+        <w:rPr>
+          <w:rFonts w:ascii="Times New Roman" w:hAnsi="Times New Roman" w:cs="Times New Roman"/>
+          <w:sz w:val="24"/>
+          <w:szCs w:val="24"/>
+        </w:rPr>
+        <w:t xml:space="preserve"> </w:t>
+      </w:r>
+      <w:proofErr w:type="spellStart"/>
+      <w:r>
+        <w:rPr>
+          <w:rFonts w:ascii="Times New Roman" w:hAnsi="Times New Roman" w:cs="Times New Roman"/>
+          <w:sz w:val="24"/>
+          <w:szCs w:val="24"/>
+        </w:rPr>
+        <w:t>bayusp</w:t>
+      </w:r>
+      <w:proofErr w:type="spellEnd"/>
+      <w:r>
+        <w:rPr>
+          <w:rFonts w:ascii="Times New Roman" w:hAnsi="Times New Roman" w:cs="Times New Roman"/>
+          <w:sz w:val="24"/>
+          <w:szCs w:val="24"/>
+        </w:rPr>
+        <w:t xml:space="preserve"> </w:t>
+      </w:r>
+      <w:proofErr w:type="spellStart"/>
+      <w:r>
+        <w:rPr>
+          <w:rFonts w:ascii="Times New Roman" w:hAnsi="Times New Roman" w:cs="Times New Roman"/>
+          <w:sz w:val="24"/>
+          <w:szCs w:val="24"/>
+        </w:rPr>
+        <w:t>dengan</w:t>
+      </w:r>
+      <w:proofErr w:type="spellEnd"/>
+      <w:r>
+        <w:rPr>
+          <w:rFonts w:ascii="Times New Roman" w:hAnsi="Times New Roman" w:cs="Times New Roman"/>
+          <w:sz w:val="24"/>
+          <w:szCs w:val="24"/>
+        </w:rPr>
+        <w:t xml:space="preserve"> program </w:t>
+      </w:r>
+      <w:proofErr w:type="spellStart"/>
+      <w:r>
+        <w:rPr>
+          <w:rFonts w:ascii="Times New Roman" w:hAnsi="Times New Roman" w:cs="Times New Roman"/>
+          <w:sz w:val="24"/>
+          <w:szCs w:val="24"/>
+        </w:rPr>
+        <w:t>analitiknya</w:t>
+      </w:r>
+      <w:proofErr w:type="spellEnd"/>
+      <w:r>
+        <w:rPr>
+          <w:rFonts w:ascii="Times New Roman" w:hAnsi="Times New Roman" w:cs="Times New Roman"/>
+          <w:sz w:val="24"/>
+          <w:szCs w:val="24"/>
+        </w:rPr>
+        <w:t xml:space="preserve"> </w:t>
+      </w:r>
+      <w:proofErr w:type="spellStart"/>
+      <w:r>
+        <w:rPr>
+          <w:rFonts w:ascii="Times New Roman" w:hAnsi="Times New Roman" w:cs="Times New Roman"/>
+          <w:sz w:val="24"/>
+          <w:szCs w:val="24"/>
+        </w:rPr>
+        <w:t>menunjukkan</w:t>
+      </w:r>
+      <w:proofErr w:type="spellEnd"/>
+      <w:r>
+        <w:rPr>
+          <w:rFonts w:ascii="Times New Roman" w:hAnsi="Times New Roman" w:cs="Times New Roman"/>
+          <w:sz w:val="24"/>
+          <w:szCs w:val="24"/>
+        </w:rPr>
+        <w:t xml:space="preserve"> total 50 </w:t>
+      </w:r>
+      <w:proofErr w:type="spellStart"/>
+      <w:r>
+        <w:rPr>
+          <w:rFonts w:ascii="Times New Roman" w:hAnsi="Times New Roman" w:cs="Times New Roman"/>
+          <w:sz w:val="24"/>
+          <w:szCs w:val="24"/>
+        </w:rPr>
+        <w:t>aplikasi</w:t>
+      </w:r>
+      <w:proofErr w:type="spellEnd"/>
+      <w:r>
+        <w:rPr>
+          <w:rFonts w:ascii="Times New Roman" w:hAnsi="Times New Roman" w:cs="Times New Roman"/>
+          <w:sz w:val="24"/>
+          <w:szCs w:val="24"/>
+        </w:rPr>
+        <w:t xml:space="preserve"> </w:t>
+      </w:r>
+      <w:proofErr w:type="spellStart"/>
+      <w:r>
+        <w:rPr>
+          <w:rFonts w:ascii="Times New Roman" w:hAnsi="Times New Roman" w:cs="Times New Roman"/>
+          <w:sz w:val="24"/>
+          <w:szCs w:val="24"/>
+        </w:rPr>
+        <w:t>tentang</w:t>
+      </w:r>
+      <w:proofErr w:type="spellEnd"/>
+      <w:r>
+        <w:rPr>
+          <w:rFonts w:ascii="Times New Roman" w:hAnsi="Times New Roman" w:cs="Times New Roman"/>
+          <w:sz w:val="24"/>
+          <w:szCs w:val="24"/>
+        </w:rPr>
+        <w:t xml:space="preserve"> </w:t>
+      </w:r>
+      <w:proofErr w:type="spellStart"/>
+      <w:r>
+        <w:rPr>
+          <w:rFonts w:ascii="Times New Roman" w:hAnsi="Times New Roman" w:cs="Times New Roman"/>
+          <w:sz w:val="24"/>
+          <w:szCs w:val="24"/>
+        </w:rPr>
+        <w:t>gizi</w:t>
+      </w:r>
+      <w:proofErr w:type="spellEnd"/>
+      <w:r>
+        <w:rPr>
+          <w:rFonts w:ascii="Times New Roman" w:hAnsi="Times New Roman" w:cs="Times New Roman"/>
+          <w:sz w:val="24"/>
+          <w:szCs w:val="24"/>
+        </w:rPr>
+        <w:t xml:space="preserve"> yang </w:t>
+      </w:r>
+      <w:proofErr w:type="spellStart"/>
+      <w:r>
+        <w:rPr>
+          <w:rFonts w:ascii="Times New Roman" w:hAnsi="Times New Roman" w:cs="Times New Roman"/>
+          <w:sz w:val="24"/>
+          <w:szCs w:val="24"/>
+        </w:rPr>
+        <w:t>dipublikasikan</w:t>
+      </w:r>
+      <w:proofErr w:type="spellEnd"/>
+      <w:r>
+        <w:rPr>
+          <w:rFonts w:ascii="Times New Roman" w:hAnsi="Times New Roman" w:cs="Times New Roman"/>
+          <w:sz w:val="24"/>
+          <w:szCs w:val="24"/>
+        </w:rPr>
+        <w:t xml:space="preserve"> di negara Indonesia, 38% </w:t>
+      </w:r>
+      <w:proofErr w:type="spellStart"/>
+      <w:r>
+        <w:rPr>
+          <w:rFonts w:ascii="Times New Roman" w:hAnsi="Times New Roman" w:cs="Times New Roman"/>
+          <w:sz w:val="24"/>
+          <w:szCs w:val="24"/>
+        </w:rPr>
+        <w:t>mendapatkan</w:t>
+      </w:r>
+      <w:proofErr w:type="spellEnd"/>
+      <w:r>
+        <w:rPr>
+          <w:rFonts w:ascii="Times New Roman" w:hAnsi="Times New Roman" w:cs="Times New Roman"/>
+          <w:sz w:val="24"/>
+          <w:szCs w:val="24"/>
+        </w:rPr>
+        <w:t xml:space="preserve"> rating </w:t>
+      </w:r>
+      <w:proofErr w:type="spellStart"/>
+      <w:r>
+        <w:rPr>
+          <w:rFonts w:ascii="Times New Roman" w:hAnsi="Times New Roman" w:cs="Times New Roman"/>
+          <w:sz w:val="24"/>
+          <w:szCs w:val="24"/>
+        </w:rPr>
+        <w:t>dibawah</w:t>
+      </w:r>
+      <w:proofErr w:type="spellEnd"/>
+      <w:r>
+        <w:rPr>
+          <w:rFonts w:ascii="Times New Roman" w:hAnsi="Times New Roman" w:cs="Times New Roman"/>
+          <w:sz w:val="24"/>
+          <w:szCs w:val="24"/>
+        </w:rPr>
+        <w:t xml:space="preserve"> 3,5 </w:t>
+      </w:r>
+      <w:proofErr w:type="spellStart"/>
+      <w:r>
+        <w:rPr>
+          <w:rFonts w:ascii="Times New Roman" w:hAnsi="Times New Roman" w:cs="Times New Roman"/>
+          <w:sz w:val="24"/>
+          <w:szCs w:val="24"/>
+        </w:rPr>
+        <w:t>hal</w:t>
+      </w:r>
+      <w:proofErr w:type="spellEnd"/>
+      <w:r>
+        <w:rPr>
+          <w:rFonts w:ascii="Times New Roman" w:hAnsi="Times New Roman" w:cs="Times New Roman"/>
+          <w:sz w:val="24"/>
+          <w:szCs w:val="24"/>
+        </w:rPr>
+        <w:t xml:space="preserve"> </w:t>
+      </w:r>
+      <w:proofErr w:type="spellStart"/>
+      <w:r>
+        <w:rPr>
+          <w:rFonts w:ascii="Times New Roman" w:hAnsi="Times New Roman" w:cs="Times New Roman"/>
+          <w:sz w:val="24"/>
+          <w:szCs w:val="24"/>
+        </w:rPr>
+        <w:t>tersebut</w:t>
+      </w:r>
+      <w:proofErr w:type="spellEnd"/>
+      <w:r>
+        <w:rPr>
+          <w:rFonts w:ascii="Times New Roman" w:hAnsi="Times New Roman" w:cs="Times New Roman"/>
+          <w:sz w:val="24"/>
+          <w:szCs w:val="24"/>
+        </w:rPr>
+        <w:t xml:space="preserve"> </w:t>
+      </w:r>
+      <w:proofErr w:type="spellStart"/>
+      <w:r>
+        <w:rPr>
+          <w:rFonts w:ascii="Times New Roman" w:hAnsi="Times New Roman" w:cs="Times New Roman"/>
+          <w:sz w:val="24"/>
+          <w:szCs w:val="24"/>
+        </w:rPr>
+        <w:t>menunjukkan</w:t>
+      </w:r>
+      <w:proofErr w:type="spellEnd"/>
+      <w:r>
+        <w:rPr>
+          <w:rFonts w:ascii="Times New Roman" w:hAnsi="Times New Roman" w:cs="Times New Roman"/>
+          <w:sz w:val="24"/>
+          <w:szCs w:val="24"/>
+        </w:rPr>
+        <w:t xml:space="preserve"> </w:t>
+      </w:r>
+      <w:proofErr w:type="spellStart"/>
+      <w:r>
+        <w:rPr>
+          <w:rFonts w:ascii="Times New Roman" w:hAnsi="Times New Roman" w:cs="Times New Roman"/>
+          <w:sz w:val="24"/>
+          <w:szCs w:val="24"/>
+        </w:rPr>
+        <w:t>kurangnya</w:t>
+      </w:r>
+      <w:proofErr w:type="spellEnd"/>
+      <w:r>
+        <w:rPr>
+          <w:rFonts w:ascii="Times New Roman" w:hAnsi="Times New Roman" w:cs="Times New Roman"/>
+          <w:sz w:val="24"/>
+          <w:szCs w:val="24"/>
+        </w:rPr>
+        <w:t xml:space="preserve"> </w:t>
+      </w:r>
+      <w:proofErr w:type="spellStart"/>
+      <w:r>
+        <w:rPr>
+          <w:rFonts w:ascii="Times New Roman" w:hAnsi="Times New Roman" w:cs="Times New Roman"/>
+          <w:sz w:val="24"/>
+          <w:szCs w:val="24"/>
+        </w:rPr>
+        <w:t>kualitas</w:t>
+      </w:r>
+      <w:proofErr w:type="spellEnd"/>
+      <w:r>
+        <w:rPr>
+          <w:rFonts w:ascii="Times New Roman" w:hAnsi="Times New Roman" w:cs="Times New Roman"/>
+          <w:sz w:val="24"/>
+          <w:szCs w:val="24"/>
+        </w:rPr>
+        <w:t xml:space="preserve"> </w:t>
+      </w:r>
+      <w:proofErr w:type="spellStart"/>
+      <w:r>
+        <w:rPr>
+          <w:rFonts w:ascii="Times New Roman" w:hAnsi="Times New Roman" w:cs="Times New Roman"/>
+          <w:sz w:val="24"/>
+          <w:szCs w:val="24"/>
+        </w:rPr>
+        <w:t>dari</w:t>
+      </w:r>
+      <w:proofErr w:type="spellEnd"/>
+      <w:r>
+        <w:rPr>
+          <w:rFonts w:ascii="Times New Roman" w:hAnsi="Times New Roman" w:cs="Times New Roman"/>
+          <w:sz w:val="24"/>
+          <w:szCs w:val="24"/>
+        </w:rPr>
+        <w:t xml:space="preserve"> </w:t>
+      </w:r>
+      <w:proofErr w:type="spellStart"/>
+      <w:r>
+        <w:rPr>
+          <w:rFonts w:ascii="Times New Roman" w:hAnsi="Times New Roman" w:cs="Times New Roman"/>
+          <w:sz w:val="24"/>
+          <w:szCs w:val="24"/>
+        </w:rPr>
+        <w:t>aplikasi</w:t>
+      </w:r>
+      <w:proofErr w:type="spellEnd"/>
+      <w:r>
+        <w:rPr>
+          <w:rFonts w:ascii="Times New Roman" w:hAnsi="Times New Roman" w:cs="Times New Roman"/>
+          <w:sz w:val="24"/>
+          <w:szCs w:val="24"/>
+        </w:rPr>
+        <w:t xml:space="preserve"> </w:t>
+      </w:r>
+      <w:proofErr w:type="spellStart"/>
+      <w:r>
+        <w:rPr>
+          <w:rFonts w:ascii="Times New Roman" w:hAnsi="Times New Roman" w:cs="Times New Roman"/>
+          <w:sz w:val="24"/>
+          <w:szCs w:val="24"/>
+        </w:rPr>
+        <w:t>tersebut</w:t>
+      </w:r>
+      <w:proofErr w:type="spellEnd"/>
+      <w:r>
+        <w:rPr>
+          <w:rFonts w:ascii="Times New Roman" w:hAnsi="Times New Roman" w:cs="Times New Roman"/>
+          <w:sz w:val="24"/>
+          <w:szCs w:val="24"/>
+        </w:rPr>
+        <w:t xml:space="preserve">, </w:t>
+      </w:r>
+      <w:proofErr w:type="spellStart"/>
+      <w:r>
+        <w:rPr>
+          <w:rFonts w:ascii="Times New Roman" w:hAnsi="Times New Roman" w:cs="Times New Roman"/>
+          <w:sz w:val="24"/>
+          <w:szCs w:val="24"/>
+        </w:rPr>
+        <w:t>tercatat</w:t>
+      </w:r>
+      <w:proofErr w:type="spellEnd"/>
+      <w:r>
+        <w:rPr>
+          <w:rFonts w:ascii="Times New Roman" w:hAnsi="Times New Roman" w:cs="Times New Roman"/>
+          <w:sz w:val="24"/>
+          <w:szCs w:val="24"/>
+        </w:rPr>
+        <w:t xml:space="preserve"> 2 </w:t>
+      </w:r>
+      <w:proofErr w:type="spellStart"/>
+      <w:r>
+        <w:rPr>
+          <w:rFonts w:ascii="Times New Roman" w:hAnsi="Times New Roman" w:cs="Times New Roman"/>
+          <w:sz w:val="24"/>
+          <w:szCs w:val="24"/>
+        </w:rPr>
+        <w:t>aplikasi</w:t>
+      </w:r>
+      <w:proofErr w:type="spellEnd"/>
+      <w:r>
+        <w:rPr>
+          <w:rFonts w:ascii="Times New Roman" w:hAnsi="Times New Roman" w:cs="Times New Roman"/>
+          <w:sz w:val="24"/>
+          <w:szCs w:val="24"/>
+        </w:rPr>
+        <w:t xml:space="preserve"> </w:t>
+      </w:r>
+      <w:proofErr w:type="spellStart"/>
+      <w:r>
+        <w:rPr>
+          <w:rFonts w:ascii="Times New Roman" w:hAnsi="Times New Roman" w:cs="Times New Roman"/>
+          <w:sz w:val="24"/>
+          <w:szCs w:val="24"/>
+        </w:rPr>
+        <w:t>peringkat</w:t>
+      </w:r>
+      <w:proofErr w:type="spellEnd"/>
+      <w:r>
+        <w:rPr>
+          <w:rFonts w:ascii="Times New Roman" w:hAnsi="Times New Roman" w:cs="Times New Roman"/>
+          <w:sz w:val="24"/>
+          <w:szCs w:val="24"/>
+        </w:rPr>
+        <w:t xml:space="preserve"> </w:t>
+      </w:r>
+      <w:proofErr w:type="spellStart"/>
+      <w:r>
+        <w:rPr>
+          <w:rFonts w:ascii="Times New Roman" w:hAnsi="Times New Roman" w:cs="Times New Roman"/>
+          <w:sz w:val="24"/>
+          <w:szCs w:val="24"/>
+        </w:rPr>
+        <w:t>tertinggi</w:t>
+      </w:r>
+      <w:proofErr w:type="spellEnd"/>
+      <w:r>
+        <w:rPr>
+          <w:rFonts w:ascii="Times New Roman" w:hAnsi="Times New Roman" w:cs="Times New Roman"/>
+          <w:sz w:val="24"/>
+          <w:szCs w:val="24"/>
+        </w:rPr>
+        <w:t xml:space="preserve"> </w:t>
+      </w:r>
+      <w:proofErr w:type="spellStart"/>
+      <w:r>
+        <w:rPr>
+          <w:rFonts w:ascii="Times New Roman" w:hAnsi="Times New Roman" w:cs="Times New Roman"/>
+          <w:sz w:val="24"/>
+          <w:szCs w:val="24"/>
+        </w:rPr>
+        <w:t>dengan</w:t>
+      </w:r>
+      <w:proofErr w:type="spellEnd"/>
+      <w:r>
+        <w:rPr>
+          <w:rFonts w:ascii="Times New Roman" w:hAnsi="Times New Roman" w:cs="Times New Roman"/>
+          <w:sz w:val="24"/>
+          <w:szCs w:val="24"/>
+        </w:rPr>
+        <w:t xml:space="preserve"> </w:t>
+      </w:r>
+      <w:proofErr w:type="spellStart"/>
+      <w:r>
+        <w:rPr>
+          <w:rFonts w:ascii="Times New Roman" w:hAnsi="Times New Roman" w:cs="Times New Roman"/>
+          <w:sz w:val="24"/>
+          <w:szCs w:val="24"/>
+        </w:rPr>
+        <w:t>nama</w:t>
+      </w:r>
+      <w:proofErr w:type="spellEnd"/>
+      <w:r>
+        <w:rPr>
+          <w:rFonts w:ascii="Times New Roman" w:hAnsi="Times New Roman" w:cs="Times New Roman"/>
+          <w:sz w:val="24"/>
+          <w:szCs w:val="24"/>
+        </w:rPr>
+        <w:t xml:space="preserve"> </w:t>
+      </w:r>
+      <w:proofErr w:type="spellStart"/>
+      <w:r>
+        <w:rPr>
+          <w:rFonts w:ascii="Times New Roman" w:hAnsi="Times New Roman" w:cs="Times New Roman"/>
+          <w:sz w:val="24"/>
+          <w:szCs w:val="24"/>
+        </w:rPr>
+        <w:t>aplikasi</w:t>
+      </w:r>
+      <w:proofErr w:type="spellEnd"/>
+      <w:r>
+        <w:rPr>
+          <w:rFonts w:ascii="Times New Roman" w:hAnsi="Times New Roman" w:cs="Times New Roman"/>
+          <w:sz w:val="24"/>
+          <w:szCs w:val="24"/>
+        </w:rPr>
+        <w:t xml:space="preserve"> </w:t>
+      </w:r>
+      <w:proofErr w:type="spellStart"/>
+      <w:r>
+        <w:rPr>
+          <w:rFonts w:ascii="Times New Roman" w:hAnsi="Times New Roman" w:cs="Times New Roman"/>
+          <w:sz w:val="24"/>
+          <w:szCs w:val="24"/>
+        </w:rPr>
+        <w:t>dieteducate</w:t>
+      </w:r>
+      <w:proofErr w:type="spellEnd"/>
+      <w:r>
+        <w:rPr>
+          <w:rFonts w:ascii="Times New Roman" w:hAnsi="Times New Roman" w:cs="Times New Roman"/>
+          <w:sz w:val="24"/>
+          <w:szCs w:val="24"/>
+        </w:rPr>
+        <w:t xml:space="preserve"> </w:t>
+      </w:r>
+      <w:proofErr w:type="spellStart"/>
+      <w:r>
+        <w:rPr>
+          <w:rFonts w:ascii="Times New Roman" w:hAnsi="Times New Roman" w:cs="Times New Roman"/>
+          <w:sz w:val="24"/>
+          <w:szCs w:val="24"/>
+        </w:rPr>
+        <w:t>buata</w:t>
+      </w:r>
+      <w:proofErr w:type="spellEnd"/>
+      <w:r>
+        <w:rPr>
+          <w:rFonts w:ascii="Times New Roman" w:hAnsi="Times New Roman" w:cs="Times New Roman"/>
+          <w:sz w:val="24"/>
+          <w:szCs w:val="24"/>
+        </w:rPr>
+        <w:t xml:space="preserve"> </w:t>
+      </w:r>
+      <w:proofErr w:type="spellStart"/>
+      <w:r>
+        <w:rPr>
+          <w:rFonts w:ascii="Times New Roman" w:hAnsi="Times New Roman" w:cs="Times New Roman"/>
+          <w:sz w:val="24"/>
+          <w:szCs w:val="24"/>
+        </w:rPr>
+        <w:t>AhliGiziId</w:t>
+      </w:r>
+      <w:proofErr w:type="spellEnd"/>
+      <w:r>
+        <w:rPr>
+          <w:rFonts w:ascii="Times New Roman" w:hAnsi="Times New Roman" w:cs="Times New Roman"/>
+          <w:sz w:val="24"/>
+          <w:szCs w:val="24"/>
+        </w:rPr>
+        <w:t xml:space="preserve"> dan </w:t>
+      </w:r>
+      <w:proofErr w:type="spellStart"/>
+      <w:r>
+        <w:rPr>
+          <w:rFonts w:ascii="Times New Roman" w:hAnsi="Times New Roman" w:cs="Times New Roman"/>
+          <w:sz w:val="24"/>
+          <w:szCs w:val="24"/>
+        </w:rPr>
+        <w:t>Gizi</w:t>
+      </w:r>
+      <w:proofErr w:type="spellEnd"/>
+      <w:r>
+        <w:rPr>
+          <w:rFonts w:ascii="Times New Roman" w:hAnsi="Times New Roman" w:cs="Times New Roman"/>
+          <w:sz w:val="24"/>
+          <w:szCs w:val="24"/>
+        </w:rPr>
+        <w:t xml:space="preserve"> Com </w:t>
+      </w:r>
+      <w:proofErr w:type="spellStart"/>
+      <w:r>
+        <w:rPr>
+          <w:rFonts w:ascii="Times New Roman" w:hAnsi="Times New Roman" w:cs="Times New Roman"/>
+          <w:sz w:val="24"/>
+          <w:szCs w:val="24"/>
+        </w:rPr>
+        <w:t>buatan</w:t>
+      </w:r>
+      <w:proofErr w:type="spellEnd"/>
+      <w:r>
+        <w:rPr>
+          <w:rFonts w:ascii="Times New Roman" w:hAnsi="Times New Roman" w:cs="Times New Roman"/>
+          <w:sz w:val="24"/>
+          <w:szCs w:val="24"/>
+        </w:rPr>
+        <w:t xml:space="preserve"> </w:t>
+      </w:r>
+      <w:proofErr w:type="spellStart"/>
+      <w:r>
+        <w:rPr>
+          <w:rFonts w:ascii="Times New Roman" w:hAnsi="Times New Roman" w:cs="Times New Roman"/>
+          <w:sz w:val="24"/>
+          <w:szCs w:val="24"/>
+        </w:rPr>
+        <w:t>Kementrian</w:t>
+      </w:r>
+      <w:proofErr w:type="spellEnd"/>
+      <w:r>
+        <w:rPr>
+          <w:rFonts w:ascii="Times New Roman" w:hAnsi="Times New Roman" w:cs="Times New Roman"/>
+          <w:sz w:val="24"/>
+          <w:szCs w:val="24"/>
+        </w:rPr>
+        <w:t xml:space="preserve"> Kesehatan</w:t>
+      </w:r>
+      <w:r>
+        <w:rPr>
+          <w:rFonts w:ascii="Times New Roman" w:hAnsi="Times New Roman" w:cs="Times New Roman"/>
+          <w:sz w:val="24"/>
+          <w:szCs w:val="24"/>
+        </w:rPr>
+        <w:t xml:space="preserve"> </w:t>
+      </w:r>
+      <w:sdt>
+        <w:sdtPr>
+          <w:rPr>
+            <w:rFonts w:ascii="Times New Roman" w:hAnsi="Times New Roman" w:cs="Times New Roman"/>
+            <w:sz w:val="24"/>
+            <w:szCs w:val="24"/>
+          </w:rPr>
+          <w:id w:val="1300345005"/>
+          <w:citation/>
+        </w:sdtPr>
+        <w:sdtContent>
+          <w:r>
+            <w:rPr>
+              <w:rFonts w:ascii="Times New Roman" w:hAnsi="Times New Roman" w:cs="Times New Roman"/>
+              <w:sz w:val="24"/>
+              <w:szCs w:val="24"/>
+            </w:rPr>
+            <w:fldChar w:fldCharType="begin"/>
+          </w:r>
+          <w:r>
+            <w:rPr>
+              <w:rFonts w:ascii="Times New Roman" w:hAnsi="Times New Roman" w:cs="Times New Roman"/>
+              <w:sz w:val="24"/>
+              <w:szCs w:val="24"/>
+            </w:rPr>
+            <w:instrText xml:space="preserve"> CITATION Bay20 \l 1033 </w:instrText>
+          </w:r>
+          <w:r>
+            <w:rPr>
+              <w:rFonts w:ascii="Times New Roman" w:hAnsi="Times New Roman" w:cs="Times New Roman"/>
+              <w:sz w:val="24"/>
+              <w:szCs w:val="24"/>
+            </w:rPr>
+            <w:fldChar w:fldCharType="separate"/>
+          </w:r>
+          <w:r>
+            <w:rPr>
+              <w:rFonts w:ascii="Times New Roman" w:hAnsi="Times New Roman" w:cs="Times New Roman"/>
+              <w:noProof/>
+              <w:sz w:val="24"/>
+              <w:szCs w:val="24"/>
+            </w:rPr>
+            <w:t>[9]</w:t>
+          </w:r>
+          <w:r>
+            <w:rPr>
+              <w:rFonts w:ascii="Times New Roman" w:hAnsi="Times New Roman" w:cs="Times New Roman"/>
+              <w:sz w:val="24"/>
+              <w:szCs w:val="24"/>
+            </w:rPr>
+            <w:fldChar w:fldCharType="end"/>
+          </w:r>
+        </w:sdtContent>
+      </w:sdt>
+      <w:r>
+        <w:rPr>
+          <w:rFonts w:ascii="Times New Roman" w:hAnsi="Times New Roman" w:cs="Times New Roman"/>
+          <w:sz w:val="24"/>
+          <w:szCs w:val="24"/>
+        </w:rPr>
+        <w:t xml:space="preserve">. </w:t>
+      </w:r>
+    </w:p>
+    <w:p>
+      <w:pPr>
+        <w:spacing w:after="0" w:line="360" w:lineRule="auto"/>
+        <w:ind w:firstLine="720"/>
+        <w:jc w:val="both"/>
+        <w:rPr>
+          <w:rFonts w:ascii="Times New Roman" w:hAnsi="Times New Roman" w:cs="Times New Roman"/>
+          <w:sz w:val="24"/>
+          <w:szCs w:val="24"/>
+        </w:rPr>
+      </w:pPr>
+      <w:proofErr w:type="spellStart"/>
+      <w:r>
+        <w:rPr>
+          <w:rFonts w:ascii="Times New Roman" w:hAnsi="Times New Roman" w:cs="Times New Roman"/>
+          <w:sz w:val="24"/>
+          <w:szCs w:val="24"/>
+        </w:rPr>
         <w:t>Tingginya</w:t>
       </w:r>
       <w:proofErr w:type="spellEnd"/>
@@ -11516,7 +12211,6 @@
           <w:rFonts w:ascii="Times New Roman" w:hAnsi="Times New Roman" w:cs="Times New Roman"/>
           <w:sz w:val="24"/>
           <w:szCs w:val="24"/>
-          <w:lang w:val="id-ID"/>
         </w:rPr>
       </w:pPr>
       <w:r>
@@ -11546,7 +12240,34 @@
           <w:szCs w:val="24"/>
           <w:lang w:val="id-ID"/>
         </w:rPr>
-        <w:t xml:space="preserve"> di Indonesia, jenis zat gizi yang berbeda-beda </w:t>
+        <w:t xml:space="preserve"> di Indonesia,</w:t>
+      </w:r>
+      <w:r>
+        <w:rPr>
+          <w:rFonts w:ascii="Times New Roman" w:hAnsi="Times New Roman" w:cs="Times New Roman"/>
+          <w:sz w:val="24"/>
+          <w:szCs w:val="24"/>
+        </w:rPr>
+        <w:t xml:space="preserve"> </w:t>
+      </w:r>
+      <w:proofErr w:type="spellStart"/>
+      <w:r>
+        <w:rPr>
+          <w:rFonts w:ascii="Times New Roman" w:hAnsi="Times New Roman" w:cs="Times New Roman"/>
+          <w:sz w:val="24"/>
+          <w:szCs w:val="24"/>
+        </w:rPr>
+        <w:t>serta</w:t>
+      </w:r>
+      <w:proofErr w:type="spellEnd"/>
+      <w:r>
+        <w:rPr>
+          <w:rFonts w:ascii="Times New Roman" w:hAnsi="Times New Roman" w:cs="Times New Roman"/>
+          <w:sz w:val="24"/>
+          <w:szCs w:val="24"/>
+          <w:lang w:val="id-ID"/>
+        </w:rPr>
+        <w:t xml:space="preserve"> jenis zat gizi yang berbeda-beda </w:t>
       </w:r>
       <w:proofErr w:type="spellStart"/>
       <w:r>
@@ -12003,7 +12724,7 @@
               <w:szCs w:val="24"/>
               <w:lang w:val="id-ID"/>
             </w:rPr>
-            <w:t>[9]</w:t>
+            <w:t>[10]</w:t>
           </w:r>
           <w:r>
             <w:rPr>
@@ -12035,7 +12756,6 @@
           <w:rFonts w:ascii="Times New Roman" w:hAnsi="Times New Roman" w:cs="Times New Roman"/>
           <w:sz w:val="24"/>
           <w:szCs w:val="24"/>
-          <w:lang w:val="id-ID"/>
         </w:rPr>
       </w:pPr>
       <w:r>
@@ -12184,15 +12904,7 @@
           <w:sz w:val="24"/>
           <w:szCs w:val="24"/>
         </w:rPr>
-        <w:t xml:space="preserve"> Jitpack.io</w:t>
-      </w:r>
-      <w:r>
-        <w:rPr>
-          <w:rFonts w:ascii="Times New Roman" w:hAnsi="Times New Roman" w:cs="Times New Roman"/>
-          <w:sz w:val="24"/>
-          <w:szCs w:val="24"/>
-        </w:rPr>
-        <w:t xml:space="preserve">. Framework android </w:t>
+        <w:t xml:space="preserve"> Jitpack.io. Framework android </w:t>
       </w:r>
       <w:proofErr w:type="spellStart"/>
       <w:r>
@@ -12483,6 +13195,7 @@
           <w:id w:val="-847240706"/>
           <w:citation/>
         </w:sdtPr>
+        <w:sdtEndPr/>
         <w:sdtContent>
           <w:r>
             <w:rPr>
@@ -12515,7 +13228,7 @@
               <w:sz w:val="24"/>
               <w:szCs w:val="24"/>
             </w:rPr>
-            <w:t>[10]</w:t>
+            <w:t>[11]</w:t>
           </w:r>
           <w:r>
             <w:rPr>
@@ -12667,6 +13380,19 @@
       <w:pPr>
         <w:spacing w:after="0" w:line="360" w:lineRule="auto"/>
         <w:ind w:firstLine="720"/>
+        <w:jc w:val="both"/>
+        <w:rPr>
+          <w:rFonts w:ascii="Times New Roman" w:hAnsi="Times New Roman" w:cs="Times New Roman"/>
+          <w:sz w:val="24"/>
+          <w:szCs w:val="24"/>
+          <w:lang w:val="id-ID"/>
+        </w:rPr>
+      </w:pPr>
+    </w:p>
+    <w:p>
+      <w:pPr>
+        <w:spacing w:after="0" w:line="360" w:lineRule="auto"/>
+        <w:ind w:firstLine="720"/>
         <w:contextualSpacing/>
         <w:jc w:val="both"/>
         <w:rPr>
@@ -12683,6 +13409,7 @@
           <w:szCs w:val="24"/>
           <w:lang w:val="id-ID"/>
         </w:rPr>
+        <w:lastRenderedPageBreak/>
         <w:t>P</w:t>
       </w:r>
       <w:r>
@@ -12765,20 +13492,6 @@
         </w:rPr>
         <w:t>.</w:t>
       </w:r>
-    </w:p>
-    <w:p>
-      <w:pPr>
-        <w:spacing w:after="0" w:line="360" w:lineRule="auto"/>
-        <w:contextualSpacing/>
-        <w:jc w:val="both"/>
-        <w:rPr>
-          <w:rFonts w:ascii="Times New Roman" w:hAnsi="Times New Roman" w:cs="Times New Roman"/>
-          <w:iCs/>
-          <w:sz w:val="24"/>
-          <w:szCs w:val="24"/>
-          <w:lang w:val="id-ID"/>
-        </w:rPr>
-      </w:pPr>
     </w:p>
     <w:p>
       <w:pPr>
@@ -12823,7 +13536,6 @@
           <w:sz w:val="28"/>
           <w:lang w:val="id-ID"/>
         </w:rPr>
-        <w:lastRenderedPageBreak/>
         <w:t>Per</w:t>
       </w:r>
       <w:r>
@@ -14042,6 +14754,7 @@
           <w:sz w:val="28"/>
           <w:lang w:val="id-ID"/>
         </w:rPr>
+        <w:lastRenderedPageBreak/>
         <w:t>Metodologi</w:t>
       </w:r>
       <w:r>
@@ -14144,7 +14857,6 @@
           <w:szCs w:val="24"/>
           <w:lang w:val="id-ID"/>
         </w:rPr>
-        <w:lastRenderedPageBreak/>
         <w:t>Identifikasi Masalah</w:t>
       </w:r>
     </w:p>
@@ -14801,6 +15513,7 @@
           <w:id w:val="-896818464"/>
           <w:citation/>
         </w:sdtPr>
+        <w:sdtEndPr/>
         <w:sdtContent>
           <w:r>
             <w:rPr>
@@ -14839,7 +15552,7 @@
               <w:sz w:val="24"/>
               <w:szCs w:val="28"/>
             </w:rPr>
-            <w:t>[11]</w:t>
+            <w:t>[12]</w:t>
           </w:r>
           <w:r>
             <w:rPr>
@@ -15251,7 +15964,17 @@
           <w:szCs w:val="24"/>
           <w:lang w:val="id-ID"/>
         </w:rPr>
-        <w:t xml:space="preserve">Sistem yang dikembangkan dalam penelitian ini memiliki tiga komponen utama yang saling terintegrasi. Komponen pertama adalah sebuah dependensi </w:t>
+        <w:t xml:space="preserve">Sistem yang dikembangkan dalam penelitian ini memiliki tiga komponen utama yang saling terintegrasi. Komponen pertama adalah </w:t>
+      </w:r>
+      <w:r>
+        <w:rPr>
+          <w:rFonts w:ascii="Times New Roman" w:hAnsi="Times New Roman" w:cs="Times New Roman"/>
+          <w:sz w:val="24"/>
+          <w:szCs w:val="24"/>
+          <w:lang w:val="id-ID"/>
+        </w:rPr>
+        <w:lastRenderedPageBreak/>
+        <w:t xml:space="preserve">sebuah dependensi </w:t>
       </w:r>
       <w:proofErr w:type="spellStart"/>
       <w:r>
@@ -15391,17 +16114,7 @@
           <w:szCs w:val="24"/>
           <w:lang w:val="id-ID"/>
         </w:rPr>
-        <w:t xml:space="preserve"> atau kerangka kerja dalam pengembangan </w:t>
-      </w:r>
-      <w:r>
-        <w:rPr>
-          <w:rFonts w:ascii="Times New Roman" w:hAnsi="Times New Roman" w:cs="Times New Roman"/>
-          <w:sz w:val="24"/>
-          <w:szCs w:val="24"/>
-          <w:lang w:val="id-ID"/>
-        </w:rPr>
-        <w:lastRenderedPageBreak/>
-        <w:t xml:space="preserve">aplikasi </w:t>
+        <w:t xml:space="preserve"> atau kerangka kerja dalam pengembangan aplikasi </w:t>
       </w:r>
       <w:proofErr w:type="spellStart"/>
       <w:r>
@@ -15853,6 +16566,78 @@
         </w:rPr>
         <w:t xml:space="preserve"> yaitu membuat laporan secara keseluruhan untuk menyelesaikan penelitian.</w:t>
       </w:r>
+    </w:p>
+    <w:p>
+      <w:pPr>
+        <w:spacing w:after="0" w:line="360" w:lineRule="auto"/>
+        <w:jc w:val="both"/>
+        <w:rPr>
+          <w:rFonts w:ascii="Times New Roman" w:hAnsi="Times New Roman" w:cs="Times New Roman"/>
+          <w:sz w:val="24"/>
+          <w:szCs w:val="24"/>
+          <w:lang w:val="id-ID"/>
+        </w:rPr>
+      </w:pPr>
+    </w:p>
+    <w:p>
+      <w:pPr>
+        <w:spacing w:after="0" w:line="360" w:lineRule="auto"/>
+        <w:jc w:val="both"/>
+        <w:rPr>
+          <w:rFonts w:ascii="Times New Roman" w:hAnsi="Times New Roman" w:cs="Times New Roman"/>
+          <w:sz w:val="24"/>
+          <w:szCs w:val="24"/>
+          <w:lang w:val="id-ID"/>
+        </w:rPr>
+      </w:pPr>
+    </w:p>
+    <w:p>
+      <w:pPr>
+        <w:spacing w:after="0" w:line="360" w:lineRule="auto"/>
+        <w:jc w:val="both"/>
+        <w:rPr>
+          <w:rFonts w:ascii="Times New Roman" w:hAnsi="Times New Roman" w:cs="Times New Roman"/>
+          <w:sz w:val="24"/>
+          <w:szCs w:val="24"/>
+          <w:lang w:val="id-ID"/>
+        </w:rPr>
+      </w:pPr>
+    </w:p>
+    <w:p>
+      <w:pPr>
+        <w:spacing w:after="0" w:line="360" w:lineRule="auto"/>
+        <w:jc w:val="both"/>
+        <w:rPr>
+          <w:rFonts w:ascii="Times New Roman" w:hAnsi="Times New Roman" w:cs="Times New Roman"/>
+          <w:sz w:val="24"/>
+          <w:szCs w:val="24"/>
+          <w:lang w:val="id-ID"/>
+        </w:rPr>
+      </w:pPr>
+    </w:p>
+    <w:p>
+      <w:pPr>
+        <w:spacing w:after="0" w:line="360" w:lineRule="auto"/>
+        <w:jc w:val="both"/>
+        <w:rPr>
+          <w:rFonts w:ascii="Times New Roman" w:hAnsi="Times New Roman" w:cs="Times New Roman"/>
+          <w:sz w:val="24"/>
+          <w:szCs w:val="24"/>
+          <w:lang w:val="id-ID"/>
+        </w:rPr>
+      </w:pPr>
+    </w:p>
+    <w:p>
+      <w:pPr>
+        <w:spacing w:after="0" w:line="360" w:lineRule="auto"/>
+        <w:jc w:val="both"/>
+        <w:rPr>
+          <w:rFonts w:ascii="Times New Roman" w:hAnsi="Times New Roman" w:cs="Times New Roman"/>
+          <w:sz w:val="24"/>
+          <w:szCs w:val="24"/>
+          <w:lang w:val="id-ID"/>
+        </w:rPr>
+      </w:pPr>
     </w:p>
     <w:p>
       <w:pPr>
@@ -15894,6 +16679,7 @@
           <w:sz w:val="28"/>
           <w:lang w:val="id-ID"/>
         </w:rPr>
+        <w:lastRenderedPageBreak/>
         <w:t>Jadwal Kegiatan</w:t>
       </w:r>
       <w:bookmarkEnd w:id="16"/>
@@ -17030,6 +17816,139 @@
         </w:rPr>
       </w:pPr>
       <w:bookmarkStart w:id="18" w:name="_Toc466580946"/>
+    </w:p>
+    <w:p>
+      <w:pPr>
+        <w:rPr>
+          <w:lang w:val="id-ID"/>
+        </w:rPr>
+      </w:pPr>
+    </w:p>
+    <w:p>
+      <w:pPr>
+        <w:rPr>
+          <w:lang w:val="id-ID"/>
+        </w:rPr>
+      </w:pPr>
+    </w:p>
+    <w:p>
+      <w:pPr>
+        <w:rPr>
+          <w:lang w:val="id-ID"/>
+        </w:rPr>
+      </w:pPr>
+    </w:p>
+    <w:p>
+      <w:pPr>
+        <w:rPr>
+          <w:lang w:val="id-ID"/>
+        </w:rPr>
+      </w:pPr>
+    </w:p>
+    <w:p>
+      <w:pPr>
+        <w:rPr>
+          <w:lang w:val="id-ID"/>
+        </w:rPr>
+      </w:pPr>
+    </w:p>
+    <w:p>
+      <w:pPr>
+        <w:rPr>
+          <w:lang w:val="id-ID"/>
+        </w:rPr>
+      </w:pPr>
+    </w:p>
+    <w:p>
+      <w:pPr>
+        <w:rPr>
+          <w:lang w:val="id-ID"/>
+        </w:rPr>
+      </w:pPr>
+    </w:p>
+    <w:p>
+      <w:pPr>
+        <w:rPr>
+          <w:lang w:val="id-ID"/>
+        </w:rPr>
+      </w:pPr>
+    </w:p>
+    <w:p>
+      <w:pPr>
+        <w:rPr>
+          <w:lang w:val="id-ID"/>
+        </w:rPr>
+      </w:pPr>
+    </w:p>
+    <w:p>
+      <w:pPr>
+        <w:rPr>
+          <w:lang w:val="id-ID"/>
+        </w:rPr>
+      </w:pPr>
+    </w:p>
+    <w:p>
+      <w:pPr>
+        <w:rPr>
+          <w:lang w:val="id-ID"/>
+        </w:rPr>
+      </w:pPr>
+    </w:p>
+    <w:p>
+      <w:pPr>
+        <w:rPr>
+          <w:lang w:val="id-ID"/>
+        </w:rPr>
+      </w:pPr>
+    </w:p>
+    <w:p>
+      <w:pPr>
+        <w:rPr>
+          <w:lang w:val="id-ID"/>
+        </w:rPr>
+      </w:pPr>
+    </w:p>
+    <w:p>
+      <w:pPr>
+        <w:rPr>
+          <w:lang w:val="id-ID"/>
+        </w:rPr>
+      </w:pPr>
+    </w:p>
+    <w:p>
+      <w:pPr>
+        <w:rPr>
+          <w:lang w:val="id-ID"/>
+        </w:rPr>
+      </w:pPr>
+    </w:p>
+    <w:p>
+      <w:pPr>
+        <w:rPr>
+          <w:lang w:val="id-ID"/>
+        </w:rPr>
+      </w:pPr>
+    </w:p>
+    <w:p>
+      <w:pPr>
+        <w:rPr>
+          <w:lang w:val="id-ID"/>
+        </w:rPr>
+      </w:pPr>
+    </w:p>
+    <w:p>
+      <w:pPr>
+        <w:rPr>
+          <w:lang w:val="id-ID"/>
+        </w:rPr>
+      </w:pPr>
+    </w:p>
+    <w:p>
+      <w:pPr>
+        <w:rPr>
+          <w:lang w:val="id-ID"/>
+        </w:rPr>
+      </w:pPr>
     </w:p>
     <w:p>
       <w:pPr>
@@ -17304,7 +18223,7 @@
               <w:szCs w:val="24"/>
               <w:lang w:val="id-ID"/>
             </w:rPr>
-            <w:t>[12]</w:t>
+            <w:t>[13]</w:t>
           </w:r>
           <w:r>
             <w:rPr>
@@ -17457,7 +18376,7 @@
               <w:szCs w:val="24"/>
               <w:lang w:val="id-ID"/>
             </w:rPr>
-            <w:t>[13]</w:t>
+            <w:t>[14]</w:t>
           </w:r>
           <w:r>
             <w:rPr>
@@ -18961,7 +19880,7 @@
               <w:szCs w:val="24"/>
               <w:lang w:val="id-ID"/>
             </w:rPr>
-            <w:t>[13]</w:t>
+            <w:t>[14]</w:t>
           </w:r>
           <w:r>
             <w:rPr>
@@ -19101,7 +20020,7 @@
               <w:szCs w:val="24"/>
               <w:lang w:val="id-ID"/>
             </w:rPr>
-            <w:t>[13]</w:t>
+            <w:t>[14]</w:t>
           </w:r>
           <w:r>
             <w:rPr>
@@ -19261,7 +20180,7 @@
               <w:szCs w:val="24"/>
               <w:lang w:val="id-ID"/>
             </w:rPr>
-            <w:t>[13]</w:t>
+            <w:t>[14]</w:t>
           </w:r>
           <w:r>
             <w:rPr>
@@ -19381,7 +20300,7 @@
               <w:szCs w:val="24"/>
               <w:lang w:val="id-ID"/>
             </w:rPr>
-            <w:t>[13]</w:t>
+            <w:t>[14]</w:t>
           </w:r>
           <w:r>
             <w:rPr>
@@ -19533,7 +20452,7 @@
               <w:szCs w:val="24"/>
               <w:lang w:val="id-ID"/>
             </w:rPr>
-            <w:t>[13]</w:t>
+            <w:t>[14]</w:t>
           </w:r>
           <w:r>
             <w:rPr>
@@ -19760,7 +20679,7 @@
               <w:szCs w:val="24"/>
               <w:lang w:val="id-ID"/>
             </w:rPr>
-            <w:t>[14]</w:t>
+            <w:t>[15]</w:t>
           </w:r>
           <w:r>
             <w:rPr>
@@ -19863,7 +20782,7 @@
               <w:szCs w:val="24"/>
               <w:lang w:val="id-ID"/>
             </w:rPr>
-            <w:t>[9]</w:t>
+            <w:t>[10]</w:t>
           </w:r>
           <w:r>
             <w:rPr>
@@ -20055,7 +20974,7 @@
               <w:szCs w:val="24"/>
               <w:lang w:val="id-ID"/>
             </w:rPr>
-            <w:t>[15]</w:t>
+            <w:t>[16]</w:t>
           </w:r>
           <w:r>
             <w:rPr>
@@ -20234,7 +21153,7 @@
               <w:szCs w:val="24"/>
               <w:lang w:val="id-ID"/>
             </w:rPr>
-            <w:t>[14]</w:t>
+            <w:t>[15]</w:t>
           </w:r>
           <w:r>
             <w:rPr>
@@ -20315,7 +21234,7 @@
               <w:szCs w:val="24"/>
               <w:lang w:val="id-ID"/>
             </w:rPr>
-            <w:t>[16]</w:t>
+            <w:t>[17]</w:t>
           </w:r>
           <w:r>
             <w:rPr>
@@ -20396,7 +21315,7 @@
               <w:szCs w:val="24"/>
               <w:lang w:val="id-ID"/>
             </w:rPr>
-            <w:t>[17]</w:t>
+            <w:t>[18]</w:t>
           </w:r>
           <w:r>
             <w:rPr>
@@ -20641,7 +21560,7 @@
               <w:szCs w:val="24"/>
               <w:lang w:val="id-ID"/>
             </w:rPr>
-            <w:t>[18]</w:t>
+            <w:t>[19]</w:t>
           </w:r>
           <w:r>
             <w:rPr>
@@ -20741,7 +21660,7 @@
               <w:szCs w:val="24"/>
               <w:lang w:val="id-ID"/>
             </w:rPr>
-            <w:t>[19]</w:t>
+            <w:t>[20]</w:t>
           </w:r>
           <w:r>
             <w:rPr>
@@ -20883,7 +21802,7 @@
               <w:szCs w:val="24"/>
               <w:lang w:val="id-ID"/>
             </w:rPr>
-            <w:t>[20]</w:t>
+            <w:t>[21]</w:t>
           </w:r>
           <w:r>
             <w:rPr>
@@ -21076,7 +21995,7 @@
               <w:szCs w:val="24"/>
               <w:lang w:val="id-ID"/>
             </w:rPr>
-            <w:t>[21]</w:t>
+            <w:t>[22]</w:t>
           </w:r>
           <w:r>
             <w:rPr>
@@ -21242,7 +22161,7 @@
               <w:szCs w:val="24"/>
               <w:lang w:val="id-ID"/>
             </w:rPr>
-            <w:t>[21]</w:t>
+            <w:t>[22]</w:t>
           </w:r>
           <w:r>
             <w:rPr>
@@ -21491,7 +22410,7 @@
               <w:szCs w:val="24"/>
               <w:lang w:val="id-ID"/>
             </w:rPr>
-            <w:t>[21]</w:t>
+            <w:t>[22]</w:t>
           </w:r>
           <w:r>
             <w:rPr>
@@ -21677,7 +22596,7 @@
               <w:szCs w:val="24"/>
               <w:lang w:val="id-ID"/>
             </w:rPr>
-            <w:t>[21]</w:t>
+            <w:t>[22]</w:t>
           </w:r>
           <w:r>
             <w:rPr>
@@ -21811,7 +22730,7 @@
               <w:szCs w:val="24"/>
               <w:lang w:val="id-ID"/>
             </w:rPr>
-            <w:t>[21]</w:t>
+            <w:t>[22]</w:t>
           </w:r>
           <w:r>
             <w:rPr>
@@ -22272,7 +23191,7 @@
               <w:szCs w:val="24"/>
               <w:lang w:val="id-ID"/>
             </w:rPr>
-            <w:t>[22]</w:t>
+            <w:t>[23]</w:t>
           </w:r>
           <w:r>
             <w:rPr>
@@ -22503,7 +23422,7 @@
               <w:szCs w:val="24"/>
               <w:lang w:val="id-ID"/>
             </w:rPr>
-            <w:t>[22]</w:t>
+            <w:t>[23]</w:t>
           </w:r>
           <w:r>
             <w:rPr>
@@ -22745,7 +23664,7 @@
               <w:szCs w:val="24"/>
               <w:lang w:val="id-ID"/>
             </w:rPr>
-            <w:t>[22]</w:t>
+            <w:t>[23]</w:t>
           </w:r>
           <w:r>
             <w:rPr>
@@ -22931,7 +23850,7 @@
               <w:szCs w:val="24"/>
               <w:lang w:val="id-ID"/>
             </w:rPr>
-            <w:t>[22]</w:t>
+            <w:t>[23]</w:t>
           </w:r>
           <w:r>
             <w:rPr>
@@ -23277,7 +24196,7 @@
               <w:szCs w:val="24"/>
               <w:lang w:val="id-ID"/>
             </w:rPr>
-            <w:t>[22]</w:t>
+            <w:t>[23]</w:t>
           </w:r>
           <w:r>
             <w:rPr>
@@ -23578,7 +24497,7 @@
               <w:szCs w:val="24"/>
               <w:lang w:val="id-ID"/>
             </w:rPr>
-            <w:t>[22]</w:t>
+            <w:t>[23]</w:t>
           </w:r>
           <w:r>
             <w:rPr>
@@ -23846,7 +24765,7 @@
               <w:szCs w:val="24"/>
               <w:lang w:val="id-ID"/>
             </w:rPr>
-            <w:t>[22]</w:t>
+            <w:t>[23]</w:t>
           </w:r>
           <w:r>
             <w:rPr>
@@ -24220,7 +25139,7 @@
               <w:szCs w:val="24"/>
               <w:lang w:val="id-ID"/>
             </w:rPr>
-            <w:t>[22]</w:t>
+            <w:t>[23]</w:t>
           </w:r>
           <w:r>
             <w:rPr>
@@ -24508,7 +25427,7 @@
               <w:szCs w:val="24"/>
               <w:lang w:val="id-ID"/>
             </w:rPr>
-            <w:t>[16]</w:t>
+            <w:t>[17]</w:t>
           </w:r>
           <w:r>
             <w:rPr>
@@ -25119,7 +26038,7 @@
               <w:szCs w:val="24"/>
               <w:lang w:val="id-ID"/>
             </w:rPr>
-            <w:t>[16]</w:t>
+            <w:t>[17]</w:t>
           </w:r>
           <w:r>
             <w:rPr>
@@ -25400,7 +26319,7 @@
               <w:szCs w:val="24"/>
               <w:lang w:val="id-ID"/>
             </w:rPr>
-            <w:t>[23]</w:t>
+            <w:t>[24]</w:t>
           </w:r>
           <w:r>
             <w:rPr>
@@ -25610,7 +26529,7 @@
               <w:szCs w:val="24"/>
               <w:lang w:val="id-ID"/>
             </w:rPr>
-            <w:t>[23]</w:t>
+            <w:t>[24]</w:t>
           </w:r>
           <w:r>
             <w:rPr>
@@ -25691,7 +26610,7 @@
               <w:szCs w:val="24"/>
               <w:lang w:val="id-ID"/>
             </w:rPr>
-            <w:t>[24]</w:t>
+            <w:t>[25]</w:t>
           </w:r>
           <w:r>
             <w:rPr>
@@ -26081,7 +27000,7 @@
               <w:szCs w:val="24"/>
               <w:lang w:val="id-ID"/>
             </w:rPr>
-            <w:t>[16]</w:t>
+            <w:t>[17]</w:t>
           </w:r>
           <w:r>
             <w:rPr>
@@ -26444,7 +27363,7 @@
               <w:szCs w:val="24"/>
               <w:lang w:val="id-ID"/>
             </w:rPr>
-            <w:t>[24]</w:t>
+            <w:t>[25]</w:t>
           </w:r>
           <w:r>
             <w:rPr>
@@ -26657,7 +27576,7 @@
               <w:szCs w:val="24"/>
               <w:lang w:val="id-ID"/>
             </w:rPr>
-            <w:t>[24]</w:t>
+            <w:t>[25]</w:t>
           </w:r>
           <w:r>
             <w:rPr>
@@ -26927,7 +27846,7 @@
               <w:szCs w:val="24"/>
               <w:lang w:val="id-ID"/>
             </w:rPr>
-            <w:t>[24]</w:t>
+            <w:t>[25]</w:t>
           </w:r>
           <w:r>
             <w:rPr>
@@ -27729,7 +28648,7 @@
               <w:szCs w:val="24"/>
               <w:lang w:val="id-ID"/>
             </w:rPr>
-            <w:t>[25]</w:t>
+            <w:t>[26]</w:t>
           </w:r>
           <w:r>
             <w:rPr>
@@ -27887,7 +28806,7 @@
               <w:szCs w:val="24"/>
               <w:lang w:val="id-ID"/>
             </w:rPr>
-            <w:t>[25]</w:t>
+            <w:t>[26]</w:t>
           </w:r>
           <w:r>
             <w:rPr>
@@ -28207,7 +29126,7 @@
               <w:szCs w:val="24"/>
               <w:lang w:val="id-ID"/>
             </w:rPr>
-            <w:t>[25]</w:t>
+            <w:t>[26]</w:t>
           </w:r>
           <w:r>
             <w:rPr>
@@ -28363,7 +29282,7 @@
               <w:szCs w:val="24"/>
               <w:lang w:val="id-ID"/>
             </w:rPr>
-            <w:t>[25]</w:t>
+            <w:t>[26]</w:t>
           </w:r>
           <w:r>
             <w:rPr>
@@ -28549,7 +29468,7 @@
               <w:szCs w:val="24"/>
               <w:lang w:val="id-ID"/>
             </w:rPr>
-            <w:t>[25]</w:t>
+            <w:t>[26]</w:t>
           </w:r>
           <w:r>
             <w:rPr>
@@ -28856,7 +29775,7 @@
               <w:szCs w:val="24"/>
               <w:lang w:val="id-ID"/>
             </w:rPr>
-            <w:t>[20]</w:t>
+            <w:t>[21]</w:t>
           </w:r>
           <w:r>
             <w:rPr>
@@ -29366,7 +30285,7 @@
               <w:szCs w:val="24"/>
               <w:lang w:val="id-ID"/>
             </w:rPr>
-            <w:t>[20]</w:t>
+            <w:t>[21]</w:t>
           </w:r>
           <w:r>
             <w:rPr>
@@ -39396,7 +40315,7 @@
               </w:tblGrid>
               <w:tr>
                 <w:trPr>
-                  <w:divId w:val="1856920505"/>
+                  <w:divId w:val="656345247"/>
                   <w:tblCellSpacing w:w="15" w:type="dxa"/>
                 </w:trPr>
                 <w:tc>
@@ -39482,7 +40401,7 @@
               </w:tr>
               <w:tr>
                 <w:trPr>
-                  <w:divId w:val="1856920505"/>
+                  <w:divId w:val="656345247"/>
                   <w:tblCellSpacing w:w="15" w:type="dxa"/>
                 </w:trPr>
                 <w:tc>
@@ -39546,7 +40465,7 @@
               </w:tr>
               <w:tr>
                 <w:trPr>
-                  <w:divId w:val="1856920505"/>
+                  <w:divId w:val="656345247"/>
                   <w:tblCellSpacing w:w="15" w:type="dxa"/>
                 </w:trPr>
                 <w:tc>
@@ -39610,7 +40529,7 @@
               </w:tr>
               <w:tr>
                 <w:trPr>
-                  <w:divId w:val="1856920505"/>
+                  <w:divId w:val="656345247"/>
                   <w:tblCellSpacing w:w="15" w:type="dxa"/>
                 </w:trPr>
                 <w:tc>
@@ -39674,7 +40593,7 @@
               </w:tr>
               <w:tr>
                 <w:trPr>
-                  <w:divId w:val="1856920505"/>
+                  <w:divId w:val="656345247"/>
                   <w:tblCellSpacing w:w="15" w:type="dxa"/>
                 </w:trPr>
                 <w:tc>
@@ -39738,7 +40657,7 @@
               </w:tr>
               <w:tr>
                 <w:trPr>
-                  <w:divId w:val="1856920505"/>
+                  <w:divId w:val="656345247"/>
                   <w:tblCellSpacing w:w="15" w:type="dxa"/>
                 </w:trPr>
                 <w:tc>
@@ -39802,7 +40721,7 @@
               </w:tr>
               <w:tr>
                 <w:trPr>
-                  <w:divId w:val="1856920505"/>
+                  <w:divId w:val="656345247"/>
                   <w:tblCellSpacing w:w="15" w:type="dxa"/>
                 </w:trPr>
                 <w:tc>
@@ -39882,7 +40801,7 @@
               </w:tr>
               <w:tr>
                 <w:trPr>
-                  <w:divId w:val="1856920505"/>
+                  <w:divId w:val="656345247"/>
                   <w:tblCellSpacing w:w="15" w:type="dxa"/>
                 </w:trPr>
                 <w:tc>
@@ -39946,7 +40865,7 @@
               </w:tr>
               <w:tr>
                 <w:trPr>
-                  <w:divId w:val="1856920505"/>
+                  <w:divId w:val="656345247"/>
                   <w:tblCellSpacing w:w="15" w:type="dxa"/>
                 </w:trPr>
                 <w:tc>
@@ -40004,36 +40923,14 @@
                         <w:szCs w:val="24"/>
                         <w:lang w:val="id-ID"/>
                       </w:rPr>
-                      <w:t xml:space="preserve">S. Vojislav, M. Milic dan S. Vlajić, “Guidelines for Framework Development Process,” </w:t>
-                    </w:r>
-                    <w:r>
-                      <w:rPr>
-                        <w:rFonts w:ascii="Times New Roman" w:hAnsi="Times New Roman" w:cs="Times New Roman"/>
-                        <w:i/>
-                        <w:iCs/>
-                        <w:noProof/>
-                        <w:sz w:val="24"/>
-                        <w:szCs w:val="24"/>
-                        <w:lang w:val="id-ID"/>
-                      </w:rPr>
-                      <w:t xml:space="preserve">Conference Paper, </w:t>
-                    </w:r>
-                    <w:r>
-                      <w:rPr>
-                        <w:rFonts w:ascii="Times New Roman" w:hAnsi="Times New Roman" w:cs="Times New Roman"/>
-                        <w:noProof/>
-                        <w:sz w:val="24"/>
-                        <w:szCs w:val="24"/>
-                        <w:lang w:val="id-ID"/>
-                      </w:rPr>
-                      <w:t xml:space="preserve">2011. </w:t>
+                      <w:t>B. SP, “Bayu SP,” Bayu SP, 2020. [Online]. Available: https://bayusp.com/apk/pssearch.php?q=gizi&amp;id=id. [Diakses 25 July 2021].</w:t>
                     </w:r>
                   </w:p>
                 </w:tc>
               </w:tr>
               <w:tr>
                 <w:trPr>
-                  <w:divId w:val="1856920505"/>
+                  <w:divId w:val="656345247"/>
                   <w:tblCellSpacing w:w="15" w:type="dxa"/>
                 </w:trPr>
                 <w:tc>
@@ -40090,14 +40987,36 @@
                         <w:szCs w:val="24"/>
                         <w:lang w:val="id-ID"/>
                       </w:rPr>
-                      <w:t>Aditya, “Mengenal MVVM,” KotaKode, 28 November 2020. [Online]. Available: https://kotakode.com/blogs/2817/Mengenal-MVVM. [Diakses 25 July 2021].</w:t>
+                      <w:t xml:space="preserve">S. Vojislav, M. Milic dan S. Vlajić, “Guidelines for Framework Development Process,” </w:t>
+                    </w:r>
+                    <w:r>
+                      <w:rPr>
+                        <w:rFonts w:ascii="Times New Roman" w:hAnsi="Times New Roman" w:cs="Times New Roman"/>
+                        <w:i/>
+                        <w:iCs/>
+                        <w:noProof/>
+                        <w:sz w:val="24"/>
+                        <w:szCs w:val="24"/>
+                        <w:lang w:val="id-ID"/>
+                      </w:rPr>
+                      <w:t xml:space="preserve">Conference Paper, </w:t>
+                    </w:r>
+                    <w:r>
+                      <w:rPr>
+                        <w:rFonts w:ascii="Times New Roman" w:hAnsi="Times New Roman" w:cs="Times New Roman"/>
+                        <w:noProof/>
+                        <w:sz w:val="24"/>
+                        <w:szCs w:val="24"/>
+                        <w:lang w:val="id-ID"/>
+                      </w:rPr>
+                      <w:t xml:space="preserve">2011. </w:t>
                     </w:r>
                   </w:p>
                 </w:tc>
               </w:tr>
               <w:tr>
                 <w:trPr>
-                  <w:divId w:val="1856920505"/>
+                  <w:divId w:val="656345247"/>
                   <w:tblCellSpacing w:w="15" w:type="dxa"/>
                 </w:trPr>
                 <w:tc>
@@ -40154,14 +41073,14 @@
                         <w:szCs w:val="24"/>
                         <w:lang w:val="id-ID"/>
                       </w:rPr>
-                      <w:t>CIAS, “Keuntungan Menggunakan Design Thinking,” CIAS, 3 March 2021. [Online]. Available: https://www.cias.co/post/keuntungan-menggunakan-design-thinking. [Diakses 25 July 2021].</w:t>
+                      <w:t>Aditya, “Mengenal MVVM,” KotaKode, 28 November 2020. [Online]. Available: https://kotakode.com/blogs/2817/Mengenal-MVVM. [Diakses 25 July 2021].</w:t>
                     </w:r>
                   </w:p>
                 </w:tc>
               </w:tr>
               <w:tr>
                 <w:trPr>
-                  <w:divId w:val="1856920505"/>
+                  <w:divId w:val="656345247"/>
                   <w:tblCellSpacing w:w="15" w:type="dxa"/>
                 </w:trPr>
                 <w:tc>
@@ -40218,14 +41137,14 @@
                         <w:szCs w:val="24"/>
                         <w:lang w:val="id-ID"/>
                       </w:rPr>
-                      <w:t>R. Saraswati, “SehatQ,” Kesehatan, 16 Desember 2019. [Online]. Available: https://www.sehatq.com/artikel/pengertian-gizi-yang-mungkin-belum-anda-pahami. [Diakses 22 April 2021].</w:t>
+                      <w:t>CIAS, “Keuntungan Menggunakan Design Thinking,” CIAS, 3 March 2021. [Online]. Available: https://www.cias.co/post/keuntungan-menggunakan-design-thinking. [Diakses 25 July 2021].</w:t>
                     </w:r>
                   </w:p>
                 </w:tc>
               </w:tr>
               <w:tr>
                 <w:trPr>
-                  <w:divId w:val="1856920505"/>
+                  <w:divId w:val="656345247"/>
                   <w:tblCellSpacing w:w="15" w:type="dxa"/>
                 </w:trPr>
                 <w:tc>
@@ -40282,14 +41201,14 @@
                         <w:szCs w:val="24"/>
                         <w:lang w:val="id-ID"/>
                       </w:rPr>
-                      <w:t xml:space="preserve">A. F. Anisa, A. Darozat, A. Aliyudin, A. Maharani, A. I. Fauzan, B. A. Fahmi, C. Budiarti, D. Ratnasari, D. F. N dan E. A. Hamim, “Permasalahan Gizi Masyarakat Dan Upaya Perbaikannya,” 08 June 2019. </w:t>
+                      <w:t>R. Saraswati, “SehatQ,” Kesehatan, 16 Desember 2019. [Online]. Available: https://www.sehatq.com/artikel/pengertian-gizi-yang-mungkin-belum-anda-pahami. [Diakses 22 April 2021].</w:t>
                     </w:r>
                   </w:p>
                 </w:tc>
               </w:tr>
               <w:tr>
                 <w:trPr>
-                  <w:divId w:val="1856920505"/>
+                  <w:divId w:val="656345247"/>
                   <w:tblCellSpacing w:w="15" w:type="dxa"/>
                 </w:trPr>
                 <w:tc>
@@ -40346,14 +41265,14 @@
                         <w:szCs w:val="24"/>
                         <w:lang w:val="id-ID"/>
                       </w:rPr>
-                      <w:t>M. R. Adani, “Sekawan Media,” Startup Digital, 7 Agustus 2020. [Online]. Available: https://www.sekawanmedia.co.id/pengertian-framework/. [Diakses 22 April 2021].</w:t>
+                      <w:t xml:space="preserve">A. F. Anisa, A. Darozat, A. Aliyudin, A. Maharani, A. I. Fauzan, B. A. Fahmi, C. Budiarti, D. Ratnasari, D. F. N dan E. A. Hamim, “Permasalahan Gizi Masyarakat Dan Upaya Perbaikannya,” 08 June 2019. </w:t>
                     </w:r>
                   </w:p>
                 </w:tc>
               </w:tr>
               <w:tr>
                 <w:trPr>
-                  <w:divId w:val="1856920505"/>
+                  <w:divId w:val="656345247"/>
                   <w:tblCellSpacing w:w="15" w:type="dxa"/>
                 </w:trPr>
                 <w:tc>
@@ -40382,6 +41301,70 @@
                         <w:lang w:val="id-ID"/>
                       </w:rPr>
                       <w:t xml:space="preserve">[15] </w:t>
+                    </w:r>
+                  </w:p>
+                </w:tc>
+                <w:tc>
+                  <w:tcPr>
+                    <w:tcW w:w="0" w:type="auto"/>
+                    <w:hideMark/>
+                  </w:tcPr>
+                  <w:p>
+                    <w:pPr>
+                      <w:pStyle w:val="Bibliography"/>
+                      <w:spacing w:line="360" w:lineRule="auto"/>
+                      <w:rPr>
+                        <w:rFonts w:ascii="Times New Roman" w:hAnsi="Times New Roman" w:cs="Times New Roman"/>
+                        <w:noProof/>
+                        <w:sz w:val="24"/>
+                        <w:szCs w:val="24"/>
+                        <w:lang w:val="id-ID"/>
+                      </w:rPr>
+                    </w:pPr>
+                    <w:r>
+                      <w:rPr>
+                        <w:rFonts w:ascii="Times New Roman" w:hAnsi="Times New Roman" w:cs="Times New Roman"/>
+                        <w:noProof/>
+                        <w:sz w:val="24"/>
+                        <w:szCs w:val="24"/>
+                        <w:lang w:val="id-ID"/>
+                      </w:rPr>
+                      <w:t>M. R. Adani, “Sekawan Media,” Startup Digital, 7 Agustus 2020. [Online]. Available: https://www.sekawanmedia.co.id/pengertian-framework/. [Diakses 22 April 2021].</w:t>
+                    </w:r>
+                  </w:p>
+                </w:tc>
+              </w:tr>
+              <w:tr>
+                <w:trPr>
+                  <w:divId w:val="656345247"/>
+                  <w:tblCellSpacing w:w="15" w:type="dxa"/>
+                </w:trPr>
+                <w:tc>
+                  <w:tcPr>
+                    <w:tcW w:w="50" w:type="pct"/>
+                    <w:hideMark/>
+                  </w:tcPr>
+                  <w:p>
+                    <w:pPr>
+                      <w:pStyle w:val="Bibliography"/>
+                      <w:spacing w:line="360" w:lineRule="auto"/>
+                      <w:rPr>
+                        <w:rFonts w:ascii="Times New Roman" w:hAnsi="Times New Roman" w:cs="Times New Roman"/>
+                        <w:noProof/>
+                        <w:sz w:val="24"/>
+                        <w:szCs w:val="24"/>
+                        <w:lang w:val="id-ID"/>
+                      </w:rPr>
+                    </w:pPr>
+                    <w:r>
+                      <w:rPr>
+                        <w:rFonts w:ascii="Times New Roman" w:hAnsi="Times New Roman" w:cs="Times New Roman"/>
+                        <w:noProof/>
+                        <w:sz w:val="24"/>
+                        <w:szCs w:val="24"/>
+                        <w:lang w:val="id-ID"/>
+                      </w:rPr>
+                      <w:t xml:space="preserve">[16] </w:t>
                     </w:r>
                   </w:p>
                 </w:tc>
@@ -40439,7 +41422,7 @@
               </w:tr>
               <w:tr>
                 <w:trPr>
-                  <w:divId w:val="1856920505"/>
+                  <w:divId w:val="656345247"/>
                   <w:tblCellSpacing w:w="15" w:type="dxa"/>
                 </w:trPr>
                 <w:tc>
@@ -40465,7 +41448,7 @@
                         <w:sz w:val="24"/>
                         <w:szCs w:val="24"/>
                       </w:rPr>
-                      <w:t xml:space="preserve">[16] </w:t>
+                      <w:t xml:space="preserve">[17] </w:t>
                     </w:r>
                   </w:p>
                 </w:tc>
@@ -40499,7 +41482,7 @@
               </w:tr>
               <w:tr>
                 <w:trPr>
-                  <w:divId w:val="1856920505"/>
+                  <w:divId w:val="656345247"/>
                   <w:tblCellSpacing w:w="15" w:type="dxa"/>
                 </w:trPr>
                 <w:tc>
@@ -40528,7 +41511,7 @@
                         <w:lang w:val="id-ID"/>
                       </w:rPr>
                       <w:lastRenderedPageBreak/>
-                      <w:t xml:space="preserve">[17] </w:t>
+                      <w:t xml:space="preserve">[18] </w:t>
                     </w:r>
                   </w:p>
                 </w:tc>
@@ -40564,71 +41547,7 @@
               </w:tr>
               <w:tr>
                 <w:trPr>
-                  <w:divId w:val="1856920505"/>
-                  <w:tblCellSpacing w:w="15" w:type="dxa"/>
-                </w:trPr>
-                <w:tc>
-                  <w:tcPr>
-                    <w:tcW w:w="50" w:type="pct"/>
-                    <w:hideMark/>
-                  </w:tcPr>
-                  <w:p>
-                    <w:pPr>
-                      <w:pStyle w:val="Bibliography"/>
-                      <w:spacing w:line="360" w:lineRule="auto"/>
-                      <w:rPr>
-                        <w:rFonts w:ascii="Times New Roman" w:hAnsi="Times New Roman" w:cs="Times New Roman"/>
-                        <w:noProof/>
-                        <w:sz w:val="24"/>
-                        <w:szCs w:val="24"/>
-                        <w:lang w:val="id-ID"/>
-                      </w:rPr>
-                    </w:pPr>
-                    <w:r>
-                      <w:rPr>
-                        <w:rFonts w:ascii="Times New Roman" w:hAnsi="Times New Roman" w:cs="Times New Roman"/>
-                        <w:noProof/>
-                        <w:sz w:val="24"/>
-                        <w:szCs w:val="24"/>
-                        <w:lang w:val="id-ID"/>
-                      </w:rPr>
-                      <w:t xml:space="preserve">[18] </w:t>
-                    </w:r>
-                  </w:p>
-                </w:tc>
-                <w:tc>
-                  <w:tcPr>
-                    <w:tcW w:w="0" w:type="auto"/>
-                    <w:hideMark/>
-                  </w:tcPr>
-                  <w:p>
-                    <w:pPr>
-                      <w:pStyle w:val="Bibliography"/>
-                      <w:spacing w:line="360" w:lineRule="auto"/>
-                      <w:rPr>
-                        <w:rFonts w:ascii="Times New Roman" w:hAnsi="Times New Roman" w:cs="Times New Roman"/>
-                        <w:noProof/>
-                        <w:sz w:val="24"/>
-                        <w:szCs w:val="24"/>
-                        <w:lang w:val="id-ID"/>
-                      </w:rPr>
-                    </w:pPr>
-                    <w:r>
-                      <w:rPr>
-                        <w:rFonts w:ascii="Times New Roman" w:hAnsi="Times New Roman" w:cs="Times New Roman"/>
-                        <w:noProof/>
-                        <w:sz w:val="24"/>
-                        <w:szCs w:val="24"/>
-                        <w:lang w:val="id-ID"/>
-                      </w:rPr>
-                      <w:t>B. A. Santoso, “medium.com,” 18 October 2019. [Online]. Available: https://lobothijau.medium.com/arsitektur-mvc-vs-mvp-vs-mvvm-di-pemrograman-android-387d9c99e893. [Diakses 24 June 2021].</w:t>
-                    </w:r>
-                  </w:p>
-                </w:tc>
-              </w:tr>
-              <w:tr>
-                <w:trPr>
-                  <w:divId w:val="1856920505"/>
+                  <w:divId w:val="656345247"/>
                   <w:tblCellSpacing w:w="15" w:type="dxa"/>
                 </w:trPr>
                 <w:tc>
@@ -40685,14 +41604,14 @@
                         <w:szCs w:val="24"/>
                         <w:lang w:val="id-ID"/>
                       </w:rPr>
-                      <w:t>ICHI.PRO, “ICHI.PRO,” ICHI.PRO, [Online]. Available: https://ichi.pro/id/pola-arsitektur-android-bagian-3-model-view-viewmodel-255013388990267. [Diakses 24 June 2021].</w:t>
+                      <w:t>B. A. Santoso, “medium.com,” 18 October 2019. [Online]. Available: https://lobothijau.medium.com/arsitektur-mvc-vs-mvp-vs-mvvm-di-pemrograman-android-387d9c99e893. [Diakses 24 June 2021].</w:t>
                     </w:r>
                   </w:p>
                 </w:tc>
               </w:tr>
               <w:tr>
                 <w:trPr>
-                  <w:divId w:val="1856920505"/>
+                  <w:divId w:val="656345247"/>
                   <w:tblCellSpacing w:w="15" w:type="dxa"/>
                 </w:trPr>
                 <w:tc>
@@ -40749,14 +41668,14 @@
                         <w:szCs w:val="24"/>
                         <w:lang w:val="id-ID"/>
                       </w:rPr>
-                      <w:t>JitPack.io, “JitPack.io,” [Online]. Available: https://jitpack.io/docs/. [Diakses 24 June 2021].</w:t>
+                      <w:t>ICHI.PRO, “ICHI.PRO,” ICHI.PRO, [Online]. Available: https://ichi.pro/id/pola-arsitektur-android-bagian-3-model-view-viewmodel-255013388990267. [Diakses 24 June 2021].</w:t>
                     </w:r>
                   </w:p>
                 </w:tc>
               </w:tr>
               <w:tr>
                 <w:trPr>
-                  <w:divId w:val="1856920505"/>
+                  <w:divId w:val="656345247"/>
                   <w:tblCellSpacing w:w="15" w:type="dxa"/>
                 </w:trPr>
                 <w:tc>
@@ -40813,14 +41732,14 @@
                         <w:szCs w:val="24"/>
                         <w:lang w:val="id-ID"/>
                       </w:rPr>
-                      <w:t>Lancang Kuning, “Lancang Kuning,” 29 January 2021. [Online]. Available: https://lancangkuning.com/post/30630/perbedaan-pemrograman-native-dan-framework.html. [Diakses 26 June 2021].</w:t>
+                      <w:t>JitPack.io, “JitPack.io,” [Online]. Available: https://jitpack.io/docs/. [Diakses 24 June 2021].</w:t>
                     </w:r>
                   </w:p>
                 </w:tc>
               </w:tr>
               <w:tr>
                 <w:trPr>
-                  <w:divId w:val="1856920505"/>
+                  <w:divId w:val="656345247"/>
                   <w:tblCellSpacing w:w="15" w:type="dxa"/>
                 </w:trPr>
                 <w:tc>
@@ -40877,14 +41796,14 @@
                         <w:szCs w:val="24"/>
                         <w:lang w:val="id-ID"/>
                       </w:rPr>
-                      <w:t>ID Cloud Host, “ID Cloud Host,” [Online]. Available: https://idcloudhost.com/panduan/mengenal-apa-itu-framework-codeigniter/. [Diakses 24 June 2021].</w:t>
+                      <w:t>Lancang Kuning, “Lancang Kuning,” 29 January 2021. [Online]. Available: https://lancangkuning.com/post/30630/perbedaan-pemrograman-native-dan-framework.html. [Diakses 26 June 2021].</w:t>
                     </w:r>
                   </w:p>
                 </w:tc>
               </w:tr>
               <w:tr>
                 <w:trPr>
-                  <w:divId w:val="1856920505"/>
+                  <w:divId w:val="656345247"/>
                   <w:tblCellSpacing w:w="15" w:type="dxa"/>
                 </w:trPr>
                 <w:tc>
@@ -40941,14 +41860,14 @@
                         <w:szCs w:val="24"/>
                         <w:lang w:val="id-ID"/>
                       </w:rPr>
-                      <w:t>Developer Android Google, “Developer Android Google,” [Online]. Available: https://developer.android.com/topic/libraries/architecture?hl=id. [Diakses 24 June 2021].</w:t>
+                      <w:t>ID Cloud Host, “ID Cloud Host,” [Online]. Available: https://idcloudhost.com/panduan/mengenal-apa-itu-framework-codeigniter/. [Diakses 24 June 2021].</w:t>
                     </w:r>
                   </w:p>
                 </w:tc>
               </w:tr>
               <w:tr>
                 <w:trPr>
-                  <w:divId w:val="1856920505"/>
+                  <w:divId w:val="656345247"/>
                   <w:tblCellSpacing w:w="15" w:type="dxa"/>
                 </w:trPr>
                 <w:tc>
@@ -41005,14 +41924,14 @@
                         <w:szCs w:val="24"/>
                         <w:lang w:val="id-ID"/>
                       </w:rPr>
-                      <w:t>Code Tutsplus, “Code Tutsplus,” [Online]. Available: https://code.tutsplus.com/id/tutorials/introduction-to-android-architecture--cms-28749. [Diakses 24 June 2021].</w:t>
+                      <w:t>Developer Android Google, “Developer Android Google,” [Online]. Available: https://developer.android.com/topic/libraries/architecture?hl=id. [Diakses 24 June 2021].</w:t>
                     </w:r>
                   </w:p>
                 </w:tc>
               </w:tr>
               <w:tr>
                 <w:trPr>
-                  <w:divId w:val="1856920505"/>
+                  <w:divId w:val="656345247"/>
                   <w:tblCellSpacing w:w="15" w:type="dxa"/>
                 </w:trPr>
                 <w:tc>
@@ -41069,6 +41988,70 @@
                         <w:szCs w:val="24"/>
                         <w:lang w:val="id-ID"/>
                       </w:rPr>
+                      <w:t>Code Tutsplus, “Code Tutsplus,” [Online]. Available: https://code.tutsplus.com/id/tutorials/introduction-to-android-architecture--cms-28749. [Diakses 24 June 2021].</w:t>
+                    </w:r>
+                  </w:p>
+                </w:tc>
+              </w:tr>
+              <w:tr>
+                <w:trPr>
+                  <w:divId w:val="656345247"/>
+                  <w:tblCellSpacing w:w="15" w:type="dxa"/>
+                </w:trPr>
+                <w:tc>
+                  <w:tcPr>
+                    <w:tcW w:w="50" w:type="pct"/>
+                    <w:hideMark/>
+                  </w:tcPr>
+                  <w:p>
+                    <w:pPr>
+                      <w:pStyle w:val="Bibliography"/>
+                      <w:spacing w:line="360" w:lineRule="auto"/>
+                      <w:rPr>
+                        <w:rFonts w:ascii="Times New Roman" w:hAnsi="Times New Roman" w:cs="Times New Roman"/>
+                        <w:noProof/>
+                        <w:sz w:val="24"/>
+                        <w:szCs w:val="24"/>
+                        <w:lang w:val="id-ID"/>
+                      </w:rPr>
+                    </w:pPr>
+                    <w:r>
+                      <w:rPr>
+                        <w:rFonts w:ascii="Times New Roman" w:hAnsi="Times New Roman" w:cs="Times New Roman"/>
+                        <w:noProof/>
+                        <w:sz w:val="24"/>
+                        <w:szCs w:val="24"/>
+                        <w:lang w:val="id-ID"/>
+                      </w:rPr>
+                      <w:t xml:space="preserve">[26] </w:t>
+                    </w:r>
+                  </w:p>
+                </w:tc>
+                <w:tc>
+                  <w:tcPr>
+                    <w:tcW w:w="0" w:type="auto"/>
+                    <w:hideMark/>
+                  </w:tcPr>
+                  <w:p>
+                    <w:pPr>
+                      <w:pStyle w:val="Bibliography"/>
+                      <w:spacing w:line="360" w:lineRule="auto"/>
+                      <w:rPr>
+                        <w:rFonts w:ascii="Times New Roman" w:hAnsi="Times New Roman" w:cs="Times New Roman"/>
+                        <w:noProof/>
+                        <w:sz w:val="24"/>
+                        <w:szCs w:val="24"/>
+                        <w:lang w:val="id-ID"/>
+                      </w:rPr>
+                    </w:pPr>
+                    <w:r>
+                      <w:rPr>
+                        <w:rFonts w:ascii="Times New Roman" w:hAnsi="Times New Roman" w:cs="Times New Roman"/>
+                        <w:noProof/>
+                        <w:sz w:val="24"/>
+                        <w:szCs w:val="24"/>
+                        <w:lang w:val="id-ID"/>
+                      </w:rPr>
                       <w:t>Binus University School Of Information System, “Binus University School Of Information System,” 17 March 2020. [Online]. Available: https://sis.binus.ac.id/2020/03/17/design-thinking-pengertian-tahapan-dan-contoh-penerapannya/. [Diakses 24 June 2021].</w:t>
                     </w:r>
                   </w:p>
@@ -41076,7 +42059,7 @@
               </w:tr>
               <w:tr>
                 <w:trPr>
-                  <w:divId w:val="1856920505"/>
+                  <w:divId w:val="656345247"/>
                   <w:tblCellSpacing w:w="15" w:type="dxa"/>
                 </w:trPr>
                 <w:tc>
@@ -41103,7 +42086,7 @@
                         <w:szCs w:val="24"/>
                       </w:rPr>
                       <w:lastRenderedPageBreak/>
-                      <w:t xml:space="preserve">[26] </w:t>
+                      <w:t xml:space="preserve">[27] </w:t>
                     </w:r>
                   </w:p>
                 </w:tc>
@@ -41157,7 +42140,7 @@
               </w:tr>
               <w:tr>
                 <w:trPr>
-                  <w:divId w:val="1856920505"/>
+                  <w:divId w:val="656345247"/>
                   <w:tblCellSpacing w:w="15" w:type="dxa"/>
                 </w:trPr>
                 <w:tc>
@@ -41185,7 +42168,7 @@
                         <w:szCs w:val="24"/>
                         <w:lang w:val="id-ID"/>
                       </w:rPr>
-                      <w:t xml:space="preserve">[27] </w:t>
+                      <w:t xml:space="preserve">[28] </w:t>
                     </w:r>
                   </w:p>
                 </w:tc>
@@ -41243,7 +42226,7 @@
               </w:tr>
               <w:tr>
                 <w:trPr>
-                  <w:divId w:val="1856920505"/>
+                  <w:divId w:val="656345247"/>
                   <w:tblCellSpacing w:w="15" w:type="dxa"/>
                 </w:trPr>
                 <w:tc>
@@ -41271,7 +42254,7 @@
                         <w:szCs w:val="24"/>
                         <w:lang w:val="id-ID"/>
                       </w:rPr>
-                      <w:t xml:space="preserve">[28] </w:t>
+                      <w:t xml:space="preserve">[29] </w:t>
                     </w:r>
                   </w:p>
                 </w:tc>
@@ -41307,7 +42290,7 @@
               </w:tr>
               <w:tr>
                 <w:trPr>
-                  <w:divId w:val="1856920505"/>
+                  <w:divId w:val="656345247"/>
                   <w:tblCellSpacing w:w="15" w:type="dxa"/>
                 </w:trPr>
                 <w:tc>
@@ -41335,7 +42318,7 @@
                         <w:szCs w:val="24"/>
                         <w:lang w:val="id-ID"/>
                       </w:rPr>
-                      <w:t xml:space="preserve">[29] </w:t>
+                      <w:t xml:space="preserve">[30] </w:t>
                     </w:r>
                   </w:p>
                 </w:tc>
@@ -41394,13 +42377,10 @@
             </w:tbl>
             <w:p>
               <w:pPr>
-                <w:spacing w:line="360" w:lineRule="auto"/>
-                <w:divId w:val="1856920505"/>
+                <w:divId w:val="656345247"/>
                 <w:rPr>
-                  <w:rFonts w:ascii="Times New Roman" w:eastAsia="Times New Roman" w:hAnsi="Times New Roman" w:cs="Times New Roman"/>
+                  <w:rFonts w:eastAsia="Times New Roman"/>
                   <w:noProof/>
-                  <w:sz w:val="24"/>
-                  <w:szCs w:val="24"/>
                 </w:rPr>
               </w:pPr>
             </w:p>
@@ -41571,6 +42551,13 @@
     </w:p>
     <w:p>
       <w:pPr>
+        <w:rPr>
+          <w:lang w:val="id-ID"/>
+        </w:rPr>
+      </w:pPr>
+    </w:p>
+    <w:p>
+      <w:pPr>
         <w:pStyle w:val="Heading1"/>
         <w:rPr>
           <w:rFonts w:ascii="Times New Roman" w:hAnsi="Times New Roman"/>
@@ -41969,8 +42956,141 @@
         <w:t xml:space="preserve"> </w:t>
       </w:r>
     </w:p>
+    <w:p>
+      <w:pPr>
+        <w:tabs>
+          <w:tab w:val="left" w:pos="1843"/>
+          <w:tab w:val="left" w:pos="2268"/>
+        </w:tabs>
+        <w:spacing w:after="0" w:line="360" w:lineRule="auto"/>
+        <w:ind w:left="2127" w:hanging="2127"/>
+        <w:contextualSpacing/>
+        <w:rPr>
+          <w:rFonts w:ascii="Times New Roman" w:hAnsi="Times New Roman" w:cs="Times New Roman"/>
+          <w:bCs/>
+          <w:sz w:val="24"/>
+          <w:szCs w:val="24"/>
+          <w:lang w:val="id-ID"/>
+        </w:rPr>
+      </w:pPr>
+    </w:p>
+    <w:p>
+      <w:pPr>
+        <w:tabs>
+          <w:tab w:val="left" w:pos="1843"/>
+          <w:tab w:val="left" w:pos="2268"/>
+        </w:tabs>
+        <w:spacing w:after="0" w:line="360" w:lineRule="auto"/>
+        <w:ind w:left="2127" w:hanging="2127"/>
+        <w:contextualSpacing/>
+        <w:rPr>
+          <w:rFonts w:ascii="Times New Roman" w:hAnsi="Times New Roman" w:cs="Times New Roman"/>
+          <w:bCs/>
+          <w:sz w:val="24"/>
+          <w:szCs w:val="24"/>
+        </w:rPr>
+      </w:pPr>
+      <w:r>
+        <w:rPr>
+          <w:rFonts w:ascii="Times New Roman" w:hAnsi="Times New Roman" w:cs="Times New Roman"/>
+          <w:bCs/>
+          <w:sz w:val="24"/>
+          <w:szCs w:val="24"/>
+        </w:rPr>
+        <w:t xml:space="preserve">Hasil </w:t>
+      </w:r>
+      <w:proofErr w:type="spellStart"/>
+      <w:r>
+        <w:rPr>
+          <w:rFonts w:ascii="Times New Roman" w:hAnsi="Times New Roman" w:cs="Times New Roman"/>
+          <w:bCs/>
+          <w:sz w:val="24"/>
+          <w:szCs w:val="24"/>
+        </w:rPr>
+        <w:t>Bayu</w:t>
+      </w:r>
+      <w:proofErr w:type="spellEnd"/>
+      <w:r>
+        <w:rPr>
+          <w:rFonts w:ascii="Times New Roman" w:hAnsi="Times New Roman" w:cs="Times New Roman"/>
+          <w:bCs/>
+          <w:sz w:val="24"/>
+          <w:szCs w:val="24"/>
+        </w:rPr>
+        <w:t xml:space="preserve"> SP</w:t>
+      </w:r>
+    </w:p>
+    <w:p>
+      <w:pPr>
+        <w:tabs>
+          <w:tab w:val="left" w:pos="1843"/>
+          <w:tab w:val="left" w:pos="2268"/>
+        </w:tabs>
+        <w:spacing w:after="0" w:line="360" w:lineRule="auto"/>
+        <w:ind w:left="2127" w:hanging="2127"/>
+        <w:contextualSpacing/>
+        <w:rPr>
+          <w:rFonts w:ascii="Times New Roman" w:hAnsi="Times New Roman" w:cs="Times New Roman"/>
+          <w:bCs/>
+          <w:sz w:val="24"/>
+          <w:szCs w:val="24"/>
+          <w:lang w:val="id-ID"/>
+        </w:rPr>
+      </w:pPr>
+      <w:r>
+        <w:rPr>
+          <w:rFonts w:ascii="Times New Roman" w:hAnsi="Times New Roman" w:cs="Times New Roman"/>
+          <w:bCs/>
+          <w:noProof/>
+          <w:sz w:val="24"/>
+          <w:szCs w:val="24"/>
+          <w:lang w:val="id-ID"/>
+        </w:rPr>
+        <w:drawing>
+          <wp:inline distT="0" distB="0" distL="0" distR="0" wp14:anchorId="3BE447D6" wp14:editId="5CD35689">
+            <wp:extent cx="5036820" cy="3148330"/>
+            <wp:effectExtent l="0" t="0" r="5080" b="1270"/>
+            <wp:docPr id="11" name="Picture 11"/>
+            <wp:cNvGraphicFramePr>
+              <a:graphicFrameLocks xmlns:a="http://schemas.openxmlformats.org/drawingml/2006/main" noChangeAspect="1"/>
+            </wp:cNvGraphicFramePr>
+            <a:graphic xmlns:a="http://schemas.openxmlformats.org/drawingml/2006/main">
+              <a:graphicData uri="http://schemas.openxmlformats.org/drawingml/2006/picture">
+                <pic:pic xmlns:pic="http://schemas.openxmlformats.org/drawingml/2006/picture">
+                  <pic:nvPicPr>
+                    <pic:cNvPr id="11" name="Picture 11"/>
+                    <pic:cNvPicPr/>
+                  </pic:nvPicPr>
+                  <pic:blipFill>
+                    <a:blip r:embed="rId26" cstate="print">
+                      <a:extLst>
+                        <a:ext uri="{28A0092B-C50C-407E-A947-70E740481C1C}">
+                          <a14:useLocalDpi xmlns:a14="http://schemas.microsoft.com/office/drawing/2010/main" val="0"/>
+                        </a:ext>
+                      </a:extLst>
+                    </a:blip>
+                    <a:stretch>
+                      <a:fillRect/>
+                    </a:stretch>
+                  </pic:blipFill>
+                  <pic:spPr>
+                    <a:xfrm>
+                      <a:off x="0" y="0"/>
+                      <a:ext cx="5036820" cy="3148330"/>
+                    </a:xfrm>
+                    <a:prstGeom prst="rect">
+                      <a:avLst/>
+                    </a:prstGeom>
+                  </pic:spPr>
+                </pic:pic>
+              </a:graphicData>
+            </a:graphic>
+          </wp:inline>
+        </w:drawing>
+      </w:r>
+    </w:p>
     <w:sectPr>
-      <w:footerReference w:type="default" r:id="rId26"/>
+      <w:footerReference w:type="default" r:id="rId27"/>
       <w:pgSz w:w="11906" w:h="16838" w:code="9"/>
       <w:pgMar w:top="1699" w:right="1699" w:bottom="1699" w:left="2275" w:header="720" w:footer="720" w:gutter="0"/>
       <w:pgNumType w:start="1"/>
@@ -47966,6 +49086,18 @@
       <w:shd w:val="clear" w:color="auto" w:fill="E1DFDD"/>
     </w:rPr>
   </w:style>
+  <w:style w:type="character" w:styleId="FollowedHyperlink">
+    <w:name w:val="FollowedHyperlink"/>
+    <w:basedOn w:val="DefaultParagraphFont"/>
+    <w:uiPriority w:val="99"/>
+    <w:semiHidden/>
+    <w:unhideWhenUsed/>
+    <w:rsid w:val="002E28FF"/>
+    <w:rPr>
+      <w:color w:val="954F72" w:themeColor="followedHyperlink"/>
+      <w:u w:val="single"/>
+    </w:rPr>
+  </w:style>
 </w:styles>
 </file>
 
@@ -48371,7 +49503,7 @@
     </b:Author>
     <b:Publisher>Research Gate</b:Publisher>
     <b:URL>https://www.researchgate.net/publication/261094908</b:URL>
-    <b:RefOrder>9</b:RefOrder>
+    <b:RefOrder>10</b:RefOrder>
   </b:Source>
   <b:Source>
     <b:Tag>Ada20</b:Tag>
@@ -48398,7 +49530,7 @@
       </b:Author>
     </b:Author>
     <b:LCID>id-ID</b:LCID>
-    <b:RefOrder>14</b:RefOrder>
+    <b:RefOrder>15</b:RefOrder>
   </b:Source>
   <b:Source>
     <b:Tag>Sar19</b:Tag>
@@ -48424,7 +49556,7 @@
       </b:Author>
     </b:Author>
     <b:LCID>id-ID</b:LCID>
-    <b:RefOrder>12</b:RefOrder>
+    <b:RefOrder>13</b:RefOrder>
   </b:Source>
   <b:Source>
     <b:Tag>Mar16</b:Tag>
@@ -48482,7 +49614,7 @@
         </b:NameList>
       </b:Author>
     </b:Author>
-    <b:RefOrder>26</b:RefOrder>
+    <b:RefOrder>27</b:RefOrder>
   </b:Source>
   <b:Source>
     <b:Tag>Pur09</b:Tag>
@@ -48546,7 +49678,7 @@
     </b:Author>
     <b:LCID>en-US</b:LCID>
     <b:Month>November</b:Month>
-    <b:RefOrder>16</b:RefOrder>
+    <b:RefOrder>17</b:RefOrder>
   </b:Source>
   <b:Source>
     <b:Tag>Pan</b:Tag>
@@ -48573,7 +49705,7 @@
         </b:NameList>
       </b:Author>
     </b:Author>
-    <b:RefOrder>17</b:RefOrder>
+    <b:RefOrder>18</b:RefOrder>
   </b:Source>
   <b:Source>
     <b:Tag>Sah13</b:Tag>
@@ -48600,7 +49732,7 @@
         </b:NameList>
       </b:Author>
     </b:Author>
-    <b:RefOrder>27</b:RefOrder>
+    <b:RefOrder>28</b:RefOrder>
   </b:Source>
   <b:Source>
     <b:Tag>Dao19</b:Tag>
@@ -48630,7 +49762,7 @@
         </b:NameList>
       </b:Author>
     </b:Author>
-    <b:RefOrder>28</b:RefOrder>
+    <b:RefOrder>29</b:RefOrder>
   </b:Source>
   <b:Source>
     <b:Tag>Wic02</b:Tag>
@@ -48657,7 +49789,7 @@
     </b:Author>
     <b:Publisher>Research Gate</b:Publisher>
     <b:Month>Descember</b:Month>
-    <b:RefOrder>29</b:RefOrder>
+    <b:RefOrder>30</b:RefOrder>
   </b:Source>
   <b:Source>
     <b:Tag>Glo21</b:Tag>
@@ -48740,7 +49872,7 @@
     <b:YearAccessed>2021</b:YearAccessed>
     <b:MonthAccessed>June</b:MonthAccessed>
     <b:DayAccessed>24</b:DayAccessed>
-    <b:RefOrder>19</b:RefOrder>
+    <b:RefOrder>20</b:RefOrder>
   </b:Source>
   <b:Source>
     <b:Tag>Bag19</b:Tag>
@@ -48765,7 +49897,7 @@
     <b:YearAccessed>2021</b:YearAccessed>
     <b:MonthAccessed>June</b:MonthAccessed>
     <b:DayAccessed>24</b:DayAccessed>
-    <b:RefOrder>18</b:RefOrder>
+    <b:RefOrder>19</b:RefOrder>
   </b:Source>
   <b:Source>
     <b:Tag>Jit21</b:Tag>
@@ -48781,7 +49913,7 @@
     <b:YearAccessed>2021</b:YearAccessed>
     <b:MonthAccessed>June</b:MonthAccessed>
     <b:DayAccessed>24</b:DayAccessed>
-    <b:RefOrder>20</b:RefOrder>
+    <b:RefOrder>21</b:RefOrder>
   </b:Source>
   <b:Source>
     <b:Tag>Dev21</b:Tag>
@@ -48797,7 +49929,7 @@
     <b:YearAccessed>2021</b:YearAccessed>
     <b:MonthAccessed>June</b:MonthAccessed>
     <b:DayAccessed>24</b:DayAccessed>
-    <b:RefOrder>23</b:RefOrder>
+    <b:RefOrder>24</b:RefOrder>
   </b:Source>
   <b:Source>
     <b:Tag>Cod21</b:Tag>
@@ -48813,7 +49945,7 @@
     <b:YearAccessed>2021</b:YearAccessed>
     <b:MonthAccessed>June</b:MonthAccessed>
     <b:DayAccessed>24</b:DayAccessed>
-    <b:RefOrder>24</b:RefOrder>
+    <b:RefOrder>25</b:RefOrder>
   </b:Source>
   <b:Source>
     <b:Tag>Bin20</b:Tag>
@@ -48832,7 +49964,7 @@
     <b:YearAccessed>2021</b:YearAccessed>
     <b:MonthAccessed>June</b:MonthAccessed>
     <b:DayAccessed>24</b:DayAccessed>
-    <b:RefOrder>25</b:RefOrder>
+    <b:RefOrder>26</b:RefOrder>
   </b:Source>
   <b:Source>
     <b:Tag>IDC21</b:Tag>
@@ -48848,7 +49980,7 @@
     <b:YearAccessed>2021</b:YearAccessed>
     <b:MonthAccessed>June</b:MonthAccessed>
     <b:DayAccessed>24</b:DayAccessed>
-    <b:RefOrder>22</b:RefOrder>
+    <b:RefOrder>23</b:RefOrder>
   </b:Source>
   <b:Source>
     <b:Tag>Set20</b:Tag>
@@ -48877,7 +50009,7 @@
     <b:Publisher>Universitas Internasional Batam</b:Publisher>
     <b:City>Batam</b:City>
     <b:Month>August</b:Month>
-    <b:RefOrder>15</b:RefOrder>
+    <b:RefOrder>16</b:RefOrder>
   </b:Source>
   <b:Source>
     <b:Tag>Lan21</b:Tag>
@@ -48896,7 +50028,7 @@
     <b:YearAccessed>2021</b:YearAccessed>
     <b:MonthAccessed>June</b:MonthAccessed>
     <b:DayAccessed>26</b:DayAccessed>
-    <b:RefOrder>21</b:RefOrder>
+    <b:RefOrder>22</b:RefOrder>
   </b:Source>
   <b:Source>
     <b:Tag>Ani19</b:Tag>
@@ -48959,7 +50091,7 @@
     </b:Author>
     <b:Publisher>UIN Sunan Gunung Jati</b:Publisher>
     <b:City>Bandung</b:City>
-    <b:RefOrder>13</b:RefOrder>
+    <b:RefOrder>14</b:RefOrder>
   </b:Source>
   <b:Source>
     <b:Tag>Saf21</b:Tag>
@@ -49004,7 +50136,7 @@
         <b:Corporate>Aditya</b:Corporate>
       </b:Author>
     </b:Author>
-    <b:RefOrder>10</b:RefOrder>
+    <b:RefOrder>11</b:RefOrder>
   </b:Source>
   <b:Source>
     <b:Tag>CIA21</b:Tag>
@@ -49024,7 +50156,30 @@
     <b:YearAccessed>2021</b:YearAccessed>
     <b:MonthAccessed>July</b:MonthAccessed>
     <b:DayAccessed>25</b:DayAccessed>
-    <b:RefOrder>11</b:RefOrder>
+    <b:RefOrder>12</b:RefOrder>
+  </b:Source>
+  <b:Source>
+    <b:Tag>Bay20</b:Tag>
+    <b:SourceType>InternetSite</b:SourceType>
+    <b:Guid>{1F865071-44BA-6E46-9209-4D989AEEB850}</b:Guid>
+    <b:Author>
+      <b:Author>
+        <b:NameList>
+          <b:Person>
+            <b:Last>SP</b:Last>
+            <b:First>Bayu</b:First>
+          </b:Person>
+        </b:NameList>
+      </b:Author>
+    </b:Author>
+    <b:Title>Bayu SP</b:Title>
+    <b:URL>https://bayusp.com/apk/pssearch.php?q=gizi&amp;id=id</b:URL>
+    <b:ProductionCompany>Bayu SP</b:ProductionCompany>
+    <b:Year>2020</b:Year>
+    <b:YearAccessed>2021</b:YearAccessed>
+    <b:MonthAccessed>July</b:MonthAccessed>
+    <b:DayAccessed>25</b:DayAccessed>
+    <b:RefOrder>9</b:RefOrder>
   </b:Source>
 </b:Sources>
 </file>
@@ -49038,7 +50193,7 @@
 </file>
 
 <file path=customXml/itemProps2.xml><?xml version="1.0" encoding="utf-8"?>
-<ds:datastoreItem xmlns:ds="http://schemas.openxmlformats.org/officeDocument/2006/customXml" ds:itemID="{09A1604C-AAFB-E04B-8F69-ABF026C2C919}">
+<ds:datastoreItem xmlns:ds="http://schemas.openxmlformats.org/officeDocument/2006/customXml" ds:itemID="{49381E2F-6EAB-5047-8501-BAE128DCD351}">
   <ds:schemaRefs>
     <ds:schemaRef ds:uri="http://schemas.openxmlformats.org/officeDocument/2006/bibliography"/>
   </ds:schemaRefs>

</xml_diff>